<commit_message>
added question 4 and 5
</commit_message>
<xml_diff>
--- a/CS 180 Homework 2.docx
+++ b/CS 180 Homework 2.docx
@@ -78,6 +78,7 @@
     </w:p>
     <w:p>
       <w:pPr>
+        <w:ind w:left="720"/>
         <w:rPr>
           <w:rFonts w:ascii="Consolas" w:hAnsi="Consolas"/>
           <w:sz w:val="20"/>
@@ -95,6 +96,7 @@
     </w:p>
     <w:p>
       <w:pPr>
+        <w:ind w:left="720"/>
         <w:rPr>
           <w:rFonts w:ascii="Consolas" w:hAnsi="Consolas"/>
           <w:sz w:val="20"/>
@@ -112,6 +114,7 @@
     </w:p>
     <w:p>
       <w:pPr>
+        <w:ind w:left="720"/>
         <w:rPr>
           <w:rFonts w:ascii="Consolas" w:hAnsi="Consolas"/>
           <w:sz w:val="20"/>
@@ -129,6 +132,7 @@
     </w:p>
     <w:p>
       <w:pPr>
+        <w:ind w:left="720"/>
         <w:rPr>
           <w:rFonts w:ascii="Consolas" w:hAnsi="Consolas"/>
           <w:sz w:val="20"/>
@@ -146,6 +150,7 @@
     </w:p>
     <w:p>
       <w:pPr>
+        <w:ind w:left="720"/>
         <w:rPr>
           <w:rFonts w:ascii="Consolas" w:hAnsi="Consolas"/>
           <w:sz w:val="20"/>
@@ -163,6 +168,7 @@
     </w:p>
     <w:p>
       <w:pPr>
+        <w:ind w:left="720"/>
         <w:rPr>
           <w:rFonts w:ascii="Consolas" w:hAnsi="Consolas"/>
           <w:sz w:val="20"/>
@@ -242,47 +248,41 @@
         <w:rPr>
           <w:rFonts w:ascii="Cambria Math" w:eastAsiaTheme="minorEastAsia" w:hAnsi="Cambria Math"/>
         </w:rPr>
+        <w:t xml:space="preserve"> and node </w:t>
+      </w:r>
+      <m:oMath>
+        <m:r>
+          <w:rPr>
+            <w:rFonts w:ascii="Cambria Math" w:eastAsiaTheme="minorEastAsia" w:hAnsi="Cambria Math"/>
+          </w:rPr>
+          <m:t>j</m:t>
+        </m:r>
+      </m:oMath>
+      <w:r>
+        <w:rPr>
+          <w:rFonts w:ascii="Cambria Math" w:eastAsiaTheme="minorEastAsia" w:hAnsi="Cambria Math"/>
+        </w:rPr>
+        <w:t xml:space="preserve">. Now we traverse the graph using a [BFS or DFS] to see if the graph is bipartite. If the graph can be split into two sets, </w:t>
+      </w:r>
+      <m:oMath>
+        <m:r>
+          <w:rPr>
+            <w:rFonts w:ascii="Cambria Math" w:eastAsiaTheme="minorEastAsia" w:hAnsi="Cambria Math"/>
+          </w:rPr>
+          <m:t>A</m:t>
+        </m:r>
+      </m:oMath>
+      <w:r>
+        <w:rPr>
+          <w:rFonts w:ascii="Cambria Math" w:eastAsiaTheme="minorEastAsia" w:hAnsi="Cambria Math"/>
+        </w:rPr>
         <w:t xml:space="preserve"> and </w:t>
       </w:r>
-      <w:r>
-        <w:rPr>
-          <w:rFonts w:ascii="Cambria Math" w:eastAsiaTheme="minorEastAsia" w:hAnsi="Cambria Math"/>
-        </w:rPr>
-        <w:t xml:space="preserve">node </w:t>
-      </w:r>
       <m:oMath>
         <m:r>
           <w:rPr>
             <w:rFonts w:ascii="Cambria Math" w:eastAsiaTheme="minorEastAsia" w:hAnsi="Cambria Math"/>
           </w:rPr>
-          <m:t>j</m:t>
-        </m:r>
-      </m:oMath>
-      <w:r>
-        <w:rPr>
-          <w:rFonts w:ascii="Cambria Math" w:eastAsiaTheme="minorEastAsia" w:hAnsi="Cambria Math"/>
-        </w:rPr>
-        <w:t xml:space="preserve">. Now we traverse the graph using a [BFS or DFS] to see if the graph is bipartite. If the graph can be split into two sets, </w:t>
-      </w:r>
-      <m:oMath>
-        <m:r>
-          <w:rPr>
-            <w:rFonts w:ascii="Cambria Math" w:eastAsiaTheme="minorEastAsia" w:hAnsi="Cambria Math"/>
-          </w:rPr>
-          <m:t>A</m:t>
-        </m:r>
-      </m:oMath>
-      <w:r>
-        <w:rPr>
-          <w:rFonts w:ascii="Cambria Math" w:eastAsiaTheme="minorEastAsia" w:hAnsi="Cambria Math"/>
-        </w:rPr>
-        <w:t xml:space="preserve"> and </w:t>
-      </w:r>
-      <m:oMath>
-        <m:r>
-          <w:rPr>
-            <w:rFonts w:ascii="Cambria Math" w:eastAsiaTheme="minorEastAsia" w:hAnsi="Cambria Math"/>
-          </w:rPr>
           <m:t>B</m:t>
         </m:r>
       </m:oMath>
@@ -315,19 +315,7 @@
         <w:rPr>
           <w:rFonts w:ascii="Cambria Math" w:eastAsiaTheme="minorEastAsia" w:hAnsi="Cambria Math"/>
         </w:rPr>
-        <w:t xml:space="preserve"> specimens: </w:t>
-      </w:r>
-      <w:r>
-        <w:rPr>
-          <w:rFonts w:ascii="Cambria Math" w:eastAsiaTheme="minorEastAsia" w:hAnsi="Cambria Math"/>
-        </w:rPr>
-        <w:t>node</w:t>
-      </w:r>
-      <w:r>
-        <w:rPr>
-          <w:rFonts w:ascii="Cambria Math" w:eastAsiaTheme="minorEastAsia" w:hAnsi="Cambria Math"/>
-        </w:rPr>
-        <w:t xml:space="preserve">s </w:t>
+        <w:t xml:space="preserve"> specimens: nodes </w:t>
       </w:r>
       <m:oMath>
         <m:r>
@@ -358,19 +346,7 @@
               <w:rPr>
                 <w:rFonts w:ascii="Cambria Math" w:hAnsi="Cambria Math"/>
               </w:rPr>
-              <m:t>a</m:t>
-            </m:r>
-            <m:r>
-              <w:rPr>
-                <w:rFonts w:ascii="Cambria Math" w:hAnsi="Cambria Math"/>
-              </w:rPr>
-              <m:t>,</m:t>
-            </m:r>
-            <m:r>
-              <w:rPr>
-                <w:rFonts w:ascii="Cambria Math" w:hAnsi="Cambria Math"/>
-              </w:rPr>
-              <m:t>b</m:t>
+              <m:t>a,b</m:t>
             </m:r>
           </m:e>
         </m:d>
@@ -872,6 +848,7 @@
     </w:p>
     <w:p>
       <w:pPr>
+        <w:ind w:left="720"/>
         <w:rPr>
           <w:rFonts w:ascii="Consolas" w:hAnsi="Consolas"/>
           <w:sz w:val="20"/>
@@ -889,42 +866,2509 @@
     </w:p>
     <w:p>
       <w:pPr>
-        <w:rPr>
-          <w:rFonts w:ascii="Consolas" w:hAnsi="Consolas"/>
-          <w:sz w:val="20"/>
-          <w:szCs w:val="20"/>
-        </w:rPr>
-      </w:pPr>
-      <w:r>
-        <w:rPr>
-          <w:rFonts w:ascii="Consolas" w:hAnsi="Consolas"/>
-          <w:sz w:val="20"/>
-          <w:szCs w:val="20"/>
-        </w:rPr>
+        <w:ind w:left="720"/>
+        <w:rPr>
+          <w:rFonts w:ascii="Consolas" w:hAnsi="Consolas"/>
+          <w:sz w:val="20"/>
+          <w:szCs w:val="20"/>
+        </w:rPr>
+      </w:pPr>
+      <w:r>
+        <w:rPr>
+          <w:rFonts w:ascii="Consolas" w:hAnsi="Consolas"/>
+          <w:sz w:val="20"/>
+          <w:szCs w:val="20"/>
+        </w:rPr>
+        <w:lastRenderedPageBreak/>
         <w:t>Construct a list of the nodes at each level of the tree</w:t>
       </w:r>
     </w:p>
     <w:p>
       <w:pPr>
-        <w:rPr>
-          <w:rFonts w:ascii="Consolas" w:hAnsi="Consolas"/>
-          <w:sz w:val="20"/>
-          <w:szCs w:val="20"/>
-        </w:rPr>
-      </w:pPr>
-      <w:r>
-        <w:rPr>
-          <w:rFonts w:ascii="Consolas" w:hAnsi="Consolas"/>
+        <w:ind w:left="720"/>
+        <w:rPr>
+          <w:rFonts w:ascii="Consolas" w:hAnsi="Consolas"/>
+          <w:sz w:val="20"/>
+          <w:szCs w:val="20"/>
+        </w:rPr>
+      </w:pPr>
+      <w:r>
+        <w:rPr>
+          <w:rFonts w:ascii="Consolas" w:hAnsi="Consolas"/>
+          <w:sz w:val="20"/>
+          <w:szCs w:val="20"/>
+        </w:rPr>
+        <w:t xml:space="preserve">For any level </w:t>
+      </w:r>
+      <w:proofErr w:type="spellStart"/>
+      <w:r>
+        <w:rPr>
+          <w:rFonts w:ascii="Consolas" w:hAnsi="Consolas"/>
+          <w:sz w:val="20"/>
+          <w:szCs w:val="20"/>
+        </w:rPr>
+        <w:t>i</w:t>
+      </w:r>
+      <w:proofErr w:type="spellEnd"/>
+      <w:r>
+        <w:rPr>
+          <w:rFonts w:ascii="Consolas" w:hAnsi="Consolas"/>
+          <w:sz w:val="20"/>
+          <w:szCs w:val="20"/>
+        </w:rPr>
+        <w:t xml:space="preserve"> where 1 ≤ j ≤ n/2 and there is only 1 node in level 1 (called v)</w:t>
+      </w:r>
+    </w:p>
+    <w:p>
+      <w:pPr>
+        <w:ind w:left="720"/>
+        <w:rPr>
+          <w:rFonts w:ascii="Consolas" w:hAnsi="Consolas"/>
+          <w:sz w:val="20"/>
+          <w:szCs w:val="20"/>
+        </w:rPr>
+      </w:pPr>
+      <w:r>
+        <w:rPr>
+          <w:rFonts w:ascii="Consolas" w:hAnsi="Consolas"/>
+          <w:sz w:val="20"/>
+          <w:szCs w:val="20"/>
+        </w:rPr>
+        <w:t xml:space="preserve">    return v</w:t>
+      </w:r>
+    </w:p>
+    <w:p>
+      <w:pPr>
+        <w:rPr>
+          <w:rFonts w:ascii="Consolas" w:hAnsi="Consolas"/>
+          <w:sz w:val="20"/>
+          <w:szCs w:val="20"/>
+        </w:rPr>
+      </w:pPr>
+    </w:p>
+    <w:p>
+      <w:pPr>
+        <w:rPr>
+          <w:rFonts w:ascii="Cambria Math" w:hAnsi="Cambria Math"/>
+        </w:rPr>
+      </w:pPr>
+      <w:r>
+        <w:rPr>
+          <w:rFonts w:ascii="Cambria Math" w:hAnsi="Cambria Math"/>
+        </w:rPr>
+        <w:t>4. Exercise 11 on page 111</w:t>
+      </w:r>
+    </w:p>
+    <w:p>
+      <w:pPr>
+        <w:rPr>
+          <w:rFonts w:ascii="Cambria Math" w:eastAsiaTheme="minorEastAsia" w:hAnsi="Cambria Math"/>
+        </w:rPr>
+      </w:pPr>
+      <w:r>
+        <w:rPr>
+          <w:rFonts w:ascii="Cambria Math" w:hAnsi="Cambria Math"/>
+        </w:rPr>
+        <w:t xml:space="preserve">We constructed a directed graph. For a triple </w:t>
+      </w:r>
+      <m:oMath>
+        <m:r>
+          <m:rPr>
+            <m:sty m:val="p"/>
+          </m:rPr>
+          <w:rPr>
+            <w:rFonts w:ascii="Cambria Math" w:eastAsiaTheme="minorEastAsia" w:hAnsi="Cambria Math"/>
+          </w:rPr>
+          <m:t>(</m:t>
+        </m:r>
+        <m:sSub>
+          <m:sSubPr>
+            <m:ctrlPr>
+              <w:rPr>
+                <w:rFonts w:ascii="Cambria Math" w:hAnsi="Cambria Math"/>
+                <w:i/>
+              </w:rPr>
+            </m:ctrlPr>
+          </m:sSubPr>
+          <m:e>
+            <m:r>
+              <w:rPr>
+                <w:rFonts w:ascii="Cambria Math" w:hAnsi="Cambria Math"/>
+              </w:rPr>
+              <m:t>C</m:t>
+            </m:r>
+          </m:e>
+          <m:sub>
+            <m:r>
+              <w:rPr>
+                <w:rFonts w:ascii="Cambria Math" w:hAnsi="Cambria Math"/>
+              </w:rPr>
+              <m:t>i</m:t>
+            </m:r>
+          </m:sub>
+        </m:sSub>
+        <m:r>
+          <w:rPr>
+            <w:rFonts w:ascii="Cambria Math" w:hAnsi="Cambria Math"/>
+          </w:rPr>
+          <m:t>,</m:t>
+        </m:r>
+        <m:sSub>
+          <m:sSubPr>
+            <m:ctrlPr>
+              <w:rPr>
+                <w:rFonts w:ascii="Cambria Math" w:hAnsi="Cambria Math"/>
+                <w:i/>
+              </w:rPr>
+            </m:ctrlPr>
+          </m:sSubPr>
+          <m:e>
+            <m:r>
+              <w:rPr>
+                <w:rFonts w:ascii="Cambria Math" w:hAnsi="Cambria Math"/>
+              </w:rPr>
+              <m:t>C</m:t>
+            </m:r>
+          </m:e>
+          <m:sub>
+            <m:r>
+              <w:rPr>
+                <w:rFonts w:ascii="Cambria Math" w:hAnsi="Cambria Math"/>
+              </w:rPr>
+              <m:t>j</m:t>
+            </m:r>
+          </m:sub>
+        </m:sSub>
+        <m:r>
+          <w:rPr>
+            <w:rFonts w:ascii="Cambria Math" w:hAnsi="Cambria Math"/>
+          </w:rPr>
+          <m:t>,</m:t>
+        </m:r>
+        <m:sSub>
+          <m:sSubPr>
+            <m:ctrlPr>
+              <w:rPr>
+                <w:rFonts w:ascii="Cambria Math" w:hAnsi="Cambria Math"/>
+                <w:i/>
+              </w:rPr>
+            </m:ctrlPr>
+          </m:sSubPr>
+          <m:e>
+            <m:r>
+              <w:rPr>
+                <w:rFonts w:ascii="Cambria Math" w:hAnsi="Cambria Math"/>
+              </w:rPr>
+              <m:t>t</m:t>
+            </m:r>
+          </m:e>
+          <m:sub>
+            <m:r>
+              <w:rPr>
+                <w:rFonts w:ascii="Cambria Math" w:hAnsi="Cambria Math"/>
+              </w:rPr>
+              <m:t>k</m:t>
+            </m:r>
+          </m:sub>
+        </m:sSub>
+        <m:r>
+          <w:rPr>
+            <w:rFonts w:ascii="Cambria Math" w:hAnsi="Cambria Math"/>
+          </w:rPr>
+          <m:t>)</m:t>
+        </m:r>
+      </m:oMath>
+      <w:r>
+        <w:rPr>
+          <w:rFonts w:ascii="Cambria Math" w:eastAsiaTheme="minorEastAsia" w:hAnsi="Cambria Math"/>
+        </w:rPr>
+        <w:t xml:space="preserve">, we add nodes </w:t>
+      </w:r>
+      <m:oMath>
+        <m:sSub>
+          <m:sSubPr>
+            <m:ctrlPr>
+              <w:rPr>
+                <w:rFonts w:ascii="Cambria Math" w:hAnsi="Cambria Math"/>
+                <w:i/>
+              </w:rPr>
+            </m:ctrlPr>
+          </m:sSubPr>
+          <m:e>
+            <m:r>
+              <w:rPr>
+                <w:rFonts w:ascii="Cambria Math" w:hAnsi="Cambria Math"/>
+              </w:rPr>
+              <m:t>(</m:t>
+            </m:r>
+            <m:r>
+              <w:rPr>
+                <w:rFonts w:ascii="Cambria Math" w:hAnsi="Cambria Math"/>
+              </w:rPr>
+              <m:t>C</m:t>
+            </m:r>
+          </m:e>
+          <m:sub>
+            <m:r>
+              <w:rPr>
+                <w:rFonts w:ascii="Cambria Math" w:hAnsi="Cambria Math"/>
+              </w:rPr>
+              <m:t>i</m:t>
+            </m:r>
+          </m:sub>
+        </m:sSub>
+        <m:r>
+          <w:rPr>
+            <w:rFonts w:ascii="Cambria Math" w:hAnsi="Cambria Math"/>
+          </w:rPr>
+          <m:t>,</m:t>
+        </m:r>
+        <m:sSub>
+          <m:sSubPr>
+            <m:ctrlPr>
+              <w:rPr>
+                <w:rFonts w:ascii="Cambria Math" w:hAnsi="Cambria Math"/>
+                <w:i/>
+              </w:rPr>
+            </m:ctrlPr>
+          </m:sSubPr>
+          <m:e>
+            <m:r>
+              <w:rPr>
+                <w:rFonts w:ascii="Cambria Math" w:hAnsi="Cambria Math"/>
+              </w:rPr>
+              <m:t>t</m:t>
+            </m:r>
+          </m:e>
+          <m:sub>
+            <m:r>
+              <w:rPr>
+                <w:rFonts w:ascii="Cambria Math" w:hAnsi="Cambria Math"/>
+              </w:rPr>
+              <m:t>k</m:t>
+            </m:r>
+          </m:sub>
+        </m:sSub>
+        <m:r>
+          <w:rPr>
+            <w:rFonts w:ascii="Cambria Math" w:hAnsi="Cambria Math"/>
+          </w:rPr>
+          <m:t>)</m:t>
+        </m:r>
+      </m:oMath>
+      <w:r>
+        <w:rPr>
+          <w:rFonts w:ascii="Cambria Math" w:eastAsiaTheme="minorEastAsia" w:hAnsi="Cambria Math"/>
+        </w:rPr>
+        <w:t xml:space="preserve"> and </w:t>
+      </w:r>
+      <m:oMath>
+        <m:sSub>
+          <m:sSubPr>
+            <m:ctrlPr>
+              <w:rPr>
+                <w:rFonts w:ascii="Cambria Math" w:hAnsi="Cambria Math"/>
+                <w:i/>
+              </w:rPr>
+            </m:ctrlPr>
+          </m:sSubPr>
+          <m:e>
+            <m:r>
+              <w:rPr>
+                <w:rFonts w:ascii="Cambria Math" w:hAnsi="Cambria Math"/>
+              </w:rPr>
+              <m:t>(</m:t>
+            </m:r>
+            <m:r>
+              <w:rPr>
+                <w:rFonts w:ascii="Cambria Math" w:hAnsi="Cambria Math"/>
+              </w:rPr>
+              <m:t>C</m:t>
+            </m:r>
+          </m:e>
+          <m:sub>
+            <m:r>
+              <w:rPr>
+                <w:rFonts w:ascii="Cambria Math" w:hAnsi="Cambria Math"/>
+              </w:rPr>
+              <m:t>j</m:t>
+            </m:r>
+          </m:sub>
+        </m:sSub>
+        <m:r>
+          <w:rPr>
+            <w:rFonts w:ascii="Cambria Math" w:hAnsi="Cambria Math"/>
+          </w:rPr>
+          <m:t>,</m:t>
+        </m:r>
+        <m:sSub>
+          <m:sSubPr>
+            <m:ctrlPr>
+              <w:rPr>
+                <w:rFonts w:ascii="Cambria Math" w:hAnsi="Cambria Math"/>
+                <w:i/>
+              </w:rPr>
+            </m:ctrlPr>
+          </m:sSubPr>
+          <m:e>
+            <m:r>
+              <w:rPr>
+                <w:rFonts w:ascii="Cambria Math" w:hAnsi="Cambria Math"/>
+              </w:rPr>
+              <m:t>t</m:t>
+            </m:r>
+          </m:e>
+          <m:sub>
+            <m:r>
+              <w:rPr>
+                <w:rFonts w:ascii="Cambria Math" w:hAnsi="Cambria Math"/>
+              </w:rPr>
+              <m:t>k</m:t>
+            </m:r>
+          </m:sub>
+        </m:sSub>
+        <m:r>
+          <w:rPr>
+            <w:rFonts w:ascii="Cambria Math" w:hAnsi="Cambria Math"/>
+          </w:rPr>
+          <m:t>)</m:t>
+        </m:r>
+      </m:oMath>
+      <w:r>
+        <w:rPr>
+          <w:rFonts w:ascii="Cambria Math" w:eastAsiaTheme="minorEastAsia" w:hAnsi="Cambria Math"/>
+        </w:rPr>
+        <w:t xml:space="preserve"> with directed edges in both directions.</w:t>
+      </w:r>
+      <w:r>
+        <w:rPr>
+          <w:rFonts w:ascii="Cambria Math" w:eastAsiaTheme="minorEastAsia" w:hAnsi="Cambria Math"/>
+        </w:rPr>
+        <w:t xml:space="preserve"> Simultaneously, we maintain a list for </w:t>
+      </w:r>
+      <m:oMath>
+        <m:sSub>
+          <m:sSubPr>
+            <m:ctrlPr>
+              <w:rPr>
+                <w:rFonts w:ascii="Cambria Math" w:hAnsi="Cambria Math"/>
+                <w:i/>
+              </w:rPr>
+            </m:ctrlPr>
+          </m:sSubPr>
+          <m:e>
+            <m:r>
+              <w:rPr>
+                <w:rFonts w:ascii="Cambria Math" w:hAnsi="Cambria Math"/>
+              </w:rPr>
+              <m:t>C</m:t>
+            </m:r>
+          </m:e>
+          <m:sub>
+            <m:r>
+              <w:rPr>
+                <w:rFonts w:ascii="Cambria Math" w:hAnsi="Cambria Math"/>
+              </w:rPr>
+              <m:t>i</m:t>
+            </m:r>
+          </m:sub>
+        </m:sSub>
+      </m:oMath>
+      <w:r>
+        <w:rPr>
+          <w:rFonts w:ascii="Cambria Math" w:eastAsiaTheme="minorEastAsia" w:hAnsi="Cambria Math"/>
+        </w:rPr>
+        <w:t xml:space="preserve"> and </w:t>
+      </w:r>
+      <m:oMath>
+        <m:sSub>
+          <m:sSubPr>
+            <m:ctrlPr>
+              <w:rPr>
+                <w:rFonts w:ascii="Cambria Math" w:hAnsi="Cambria Math"/>
+                <w:i/>
+              </w:rPr>
+            </m:ctrlPr>
+          </m:sSubPr>
+          <m:e>
+            <m:r>
+              <w:rPr>
+                <w:rFonts w:ascii="Cambria Math" w:hAnsi="Cambria Math"/>
+              </w:rPr>
+              <m:t>C</m:t>
+            </m:r>
+          </m:e>
+          <m:sub>
+            <m:r>
+              <w:rPr>
+                <w:rFonts w:ascii="Cambria Math" w:hAnsi="Cambria Math"/>
+              </w:rPr>
+              <m:t>j</m:t>
+            </m:r>
+          </m:sub>
+        </m:sSub>
+      </m:oMath>
+      <w:r>
+        <w:rPr>
+          <w:rFonts w:ascii="Cambria Math" w:eastAsiaTheme="minorEastAsia" w:hAnsi="Cambria Math"/>
+        </w:rPr>
+        <w:t>. If the nodes are not the first in the list, add a directed edge from the previous element in the list to the current node.</w:t>
+      </w:r>
+    </w:p>
+    <w:p>
+      <w:pPr>
+        <w:ind w:left="720"/>
+        <w:rPr>
+          <w:rFonts w:ascii="Consolas" w:eastAsiaTheme="minorEastAsia" w:hAnsi="Consolas"/>
+          <w:sz w:val="20"/>
+          <w:szCs w:val="20"/>
+        </w:rPr>
+      </w:pPr>
+      <w:r>
+        <w:rPr>
+          <w:rFonts w:ascii="Consolas" w:eastAsiaTheme="minorEastAsia" w:hAnsi="Consolas"/>
+          <w:sz w:val="20"/>
+          <w:szCs w:val="20"/>
+        </w:rPr>
+        <w:t>Initialize G and an array of linked lists representing each computer</w:t>
+      </w:r>
+    </w:p>
+    <w:p>
+      <w:pPr>
+        <w:ind w:left="720"/>
+        <w:rPr>
+          <w:rFonts w:ascii="Consolas" w:eastAsiaTheme="minorEastAsia" w:hAnsi="Consolas"/>
+          <w:sz w:val="20"/>
+          <w:szCs w:val="20"/>
+        </w:rPr>
+      </w:pPr>
+      <w:r>
+        <w:rPr>
+          <w:rFonts w:ascii="Consolas" w:eastAsiaTheme="minorEastAsia" w:hAnsi="Consolas"/>
+          <w:sz w:val="20"/>
+          <w:szCs w:val="20"/>
+        </w:rPr>
+        <w:t xml:space="preserve">Loop through </w:t>
+      </w:r>
+      <w:proofErr w:type="gramStart"/>
+      <w:r>
+        <w:rPr>
+          <w:rFonts w:ascii="Consolas" w:eastAsiaTheme="minorEastAsia" w:hAnsi="Consolas"/>
+          <w:sz w:val="20"/>
+          <w:szCs w:val="20"/>
+        </w:rPr>
+        <w:t>all of</w:t>
+      </w:r>
+      <w:proofErr w:type="gramEnd"/>
+      <w:r>
+        <w:rPr>
+          <w:rFonts w:ascii="Consolas" w:eastAsiaTheme="minorEastAsia" w:hAnsi="Consolas"/>
+          <w:sz w:val="20"/>
+          <w:szCs w:val="20"/>
+        </w:rPr>
+        <w:t xml:space="preserve"> the given triples</w:t>
+      </w:r>
+    </w:p>
+    <w:p>
+      <w:pPr>
+        <w:ind w:left="720"/>
+        <w:rPr>
+          <w:rFonts w:ascii="Consolas" w:eastAsiaTheme="minorEastAsia" w:hAnsi="Consolas"/>
+          <w:sz w:val="20"/>
+          <w:szCs w:val="20"/>
+        </w:rPr>
+      </w:pPr>
+      <w:r>
+        <w:rPr>
+          <w:rFonts w:ascii="Consolas" w:eastAsiaTheme="minorEastAsia" w:hAnsi="Consolas"/>
+          <w:sz w:val="20"/>
+          <w:szCs w:val="20"/>
+        </w:rPr>
+        <w:t xml:space="preserve">    Add nodes (</w:t>
+      </w:r>
+      <w:proofErr w:type="spellStart"/>
+      <w:r>
+        <w:rPr>
+          <w:rFonts w:ascii="Consolas" w:eastAsiaTheme="minorEastAsia" w:hAnsi="Consolas"/>
+          <w:sz w:val="20"/>
+          <w:szCs w:val="20"/>
+        </w:rPr>
+        <w:t>C_</w:t>
+      </w:r>
+      <w:proofErr w:type="gramStart"/>
+      <w:r>
+        <w:rPr>
+          <w:rFonts w:ascii="Consolas" w:eastAsiaTheme="minorEastAsia" w:hAnsi="Consolas"/>
+          <w:sz w:val="20"/>
+          <w:szCs w:val="20"/>
+        </w:rPr>
+        <w:t>i,t</w:t>
+      </w:r>
+      <w:proofErr w:type="gramEnd"/>
+      <w:r>
+        <w:rPr>
+          <w:rFonts w:ascii="Consolas" w:eastAsiaTheme="minorEastAsia" w:hAnsi="Consolas"/>
+          <w:sz w:val="20"/>
+          <w:szCs w:val="20"/>
+        </w:rPr>
+        <w:t>_k</w:t>
+      </w:r>
+      <w:proofErr w:type="spellEnd"/>
+      <w:r>
+        <w:rPr>
+          <w:rFonts w:ascii="Consolas" w:eastAsiaTheme="minorEastAsia" w:hAnsi="Consolas"/>
+          <w:sz w:val="20"/>
+          <w:szCs w:val="20"/>
+        </w:rPr>
+        <w:t>) and (</w:t>
+      </w:r>
+      <w:proofErr w:type="spellStart"/>
+      <w:r>
+        <w:rPr>
+          <w:rFonts w:ascii="Consolas" w:eastAsiaTheme="minorEastAsia" w:hAnsi="Consolas"/>
+          <w:sz w:val="20"/>
+          <w:szCs w:val="20"/>
+        </w:rPr>
+        <w:t>C_j,t_k</w:t>
+      </w:r>
+      <w:proofErr w:type="spellEnd"/>
+      <w:r>
+        <w:rPr>
+          <w:rFonts w:ascii="Consolas" w:eastAsiaTheme="minorEastAsia" w:hAnsi="Consolas"/>
+          <w:sz w:val="20"/>
+          <w:szCs w:val="20"/>
+        </w:rPr>
+        <w:t>) to G</w:t>
+      </w:r>
+    </w:p>
+    <w:p>
+      <w:pPr>
+        <w:ind w:left="720"/>
+        <w:rPr>
+          <w:rFonts w:ascii="Consolas" w:eastAsiaTheme="minorEastAsia" w:hAnsi="Consolas"/>
+          <w:sz w:val="20"/>
+          <w:szCs w:val="20"/>
+        </w:rPr>
+      </w:pPr>
+      <w:r>
+        <w:rPr>
+          <w:rFonts w:ascii="Consolas" w:eastAsiaTheme="minorEastAsia" w:hAnsi="Consolas"/>
+          <w:sz w:val="20"/>
+          <w:szCs w:val="20"/>
+        </w:rPr>
+        <w:t xml:space="preserve">    Add </w:t>
+      </w:r>
+      <w:proofErr w:type="spellStart"/>
+      <w:r>
+        <w:rPr>
+          <w:rFonts w:ascii="Consolas" w:eastAsiaTheme="minorEastAsia" w:hAnsi="Consolas"/>
+          <w:sz w:val="20"/>
+          <w:szCs w:val="20"/>
+        </w:rPr>
+        <w:t>dir</w:t>
+      </w:r>
+      <w:proofErr w:type="spellEnd"/>
+      <w:r>
+        <w:rPr>
+          <w:rFonts w:ascii="Consolas" w:eastAsiaTheme="minorEastAsia" w:hAnsi="Consolas"/>
+          <w:sz w:val="20"/>
+          <w:szCs w:val="20"/>
+        </w:rPr>
+        <w:t xml:space="preserve"> edge from (</w:t>
+      </w:r>
+      <w:proofErr w:type="spellStart"/>
+      <w:r>
+        <w:rPr>
+          <w:rFonts w:ascii="Consolas" w:eastAsiaTheme="minorEastAsia" w:hAnsi="Consolas"/>
+          <w:sz w:val="20"/>
+          <w:szCs w:val="20"/>
+        </w:rPr>
+        <w:t>C_</w:t>
+      </w:r>
+      <w:proofErr w:type="gramStart"/>
+      <w:r>
+        <w:rPr>
+          <w:rFonts w:ascii="Consolas" w:eastAsiaTheme="minorEastAsia" w:hAnsi="Consolas"/>
+          <w:sz w:val="20"/>
+          <w:szCs w:val="20"/>
+        </w:rPr>
+        <w:t>i,t</w:t>
+      </w:r>
+      <w:proofErr w:type="gramEnd"/>
+      <w:r>
+        <w:rPr>
+          <w:rFonts w:ascii="Consolas" w:eastAsiaTheme="minorEastAsia" w:hAnsi="Consolas"/>
+          <w:sz w:val="20"/>
+          <w:szCs w:val="20"/>
+        </w:rPr>
+        <w:t>_k</w:t>
+      </w:r>
+      <w:proofErr w:type="spellEnd"/>
+      <w:r>
+        <w:rPr>
+          <w:rFonts w:ascii="Consolas" w:eastAsiaTheme="minorEastAsia" w:hAnsi="Consolas"/>
+          <w:sz w:val="20"/>
+          <w:szCs w:val="20"/>
+        </w:rPr>
+        <w:t>)-&gt;(</w:t>
+      </w:r>
+      <w:proofErr w:type="spellStart"/>
+      <w:r>
+        <w:rPr>
+          <w:rFonts w:ascii="Consolas" w:eastAsiaTheme="minorEastAsia" w:hAnsi="Consolas"/>
+          <w:sz w:val="20"/>
+          <w:szCs w:val="20"/>
+        </w:rPr>
+        <w:t>C_j,t_k</w:t>
+      </w:r>
+      <w:proofErr w:type="spellEnd"/>
+      <w:r>
+        <w:rPr>
+          <w:rFonts w:ascii="Consolas" w:eastAsiaTheme="minorEastAsia" w:hAnsi="Consolas"/>
+          <w:sz w:val="20"/>
+          <w:szCs w:val="20"/>
+        </w:rPr>
+        <w:t>) and (</w:t>
+      </w:r>
+      <w:proofErr w:type="spellStart"/>
+      <w:r>
+        <w:rPr>
+          <w:rFonts w:ascii="Consolas" w:eastAsiaTheme="minorEastAsia" w:hAnsi="Consolas"/>
+          <w:sz w:val="20"/>
+          <w:szCs w:val="20"/>
+        </w:rPr>
+        <w:t>C_j,t_k</w:t>
+      </w:r>
+      <w:proofErr w:type="spellEnd"/>
+      <w:r>
+        <w:rPr>
+          <w:rFonts w:ascii="Consolas" w:eastAsiaTheme="minorEastAsia" w:hAnsi="Consolas"/>
+          <w:sz w:val="20"/>
+          <w:szCs w:val="20"/>
+        </w:rPr>
+        <w:t>)-&gt;(</w:t>
+      </w:r>
+      <w:proofErr w:type="spellStart"/>
+      <w:r>
+        <w:rPr>
+          <w:rFonts w:ascii="Consolas" w:eastAsiaTheme="minorEastAsia" w:hAnsi="Consolas"/>
+          <w:sz w:val="20"/>
+          <w:szCs w:val="20"/>
+        </w:rPr>
+        <w:t>C_i,t_k</w:t>
+      </w:r>
+      <w:proofErr w:type="spellEnd"/>
+      <w:r>
+        <w:rPr>
+          <w:rFonts w:ascii="Consolas" w:eastAsiaTheme="minorEastAsia" w:hAnsi="Consolas"/>
+          <w:sz w:val="20"/>
+          <w:szCs w:val="20"/>
+        </w:rPr>
+        <w:t xml:space="preserve">) </w:t>
+      </w:r>
+    </w:p>
+    <w:p>
+      <w:pPr>
+        <w:ind w:left="720"/>
+        <w:rPr>
+          <w:rFonts w:ascii="Consolas" w:eastAsiaTheme="minorEastAsia" w:hAnsi="Consolas"/>
+          <w:sz w:val="20"/>
+          <w:szCs w:val="20"/>
+        </w:rPr>
+      </w:pPr>
+      <w:r>
+        <w:rPr>
+          <w:rFonts w:ascii="Consolas" w:eastAsiaTheme="minorEastAsia" w:hAnsi="Consolas"/>
+          <w:sz w:val="20"/>
+          <w:szCs w:val="20"/>
+        </w:rPr>
+        <w:t xml:space="preserve">    If </w:t>
+      </w:r>
+      <w:proofErr w:type="spellStart"/>
+      <w:r>
+        <w:rPr>
+          <w:rFonts w:ascii="Consolas" w:eastAsiaTheme="minorEastAsia" w:hAnsi="Consolas"/>
+          <w:sz w:val="20"/>
+          <w:szCs w:val="20"/>
+        </w:rPr>
+        <w:t>C_i's</w:t>
+      </w:r>
+      <w:proofErr w:type="spellEnd"/>
+      <w:r>
+        <w:rPr>
+          <w:rFonts w:ascii="Consolas" w:eastAsiaTheme="minorEastAsia" w:hAnsi="Consolas"/>
+          <w:sz w:val="20"/>
+          <w:szCs w:val="20"/>
+        </w:rPr>
+        <w:t xml:space="preserve"> list not empty</w:t>
+      </w:r>
+    </w:p>
+    <w:p>
+      <w:pPr>
+        <w:ind w:left="720"/>
+        <w:rPr>
+          <w:rFonts w:ascii="Consolas" w:eastAsiaTheme="minorEastAsia" w:hAnsi="Consolas"/>
+          <w:sz w:val="20"/>
+          <w:szCs w:val="20"/>
+        </w:rPr>
+      </w:pPr>
+      <w:r>
+        <w:rPr>
+          <w:rFonts w:ascii="Consolas" w:eastAsiaTheme="minorEastAsia" w:hAnsi="Consolas"/>
+          <w:sz w:val="20"/>
+          <w:szCs w:val="20"/>
+        </w:rPr>
+        <w:t xml:space="preserve">        Add edge from last element in list (</w:t>
+      </w:r>
+      <w:proofErr w:type="spellStart"/>
+      <w:r>
+        <w:rPr>
+          <w:rFonts w:ascii="Consolas" w:eastAsiaTheme="minorEastAsia" w:hAnsi="Consolas"/>
+          <w:sz w:val="20"/>
+          <w:szCs w:val="20"/>
+        </w:rPr>
+        <w:t>C_</w:t>
+      </w:r>
+      <w:proofErr w:type="gramStart"/>
+      <w:r>
+        <w:rPr>
+          <w:rFonts w:ascii="Consolas" w:eastAsiaTheme="minorEastAsia" w:hAnsi="Consolas"/>
+          <w:sz w:val="20"/>
+          <w:szCs w:val="20"/>
+        </w:rPr>
+        <w:t>i,tj</w:t>
+      </w:r>
+      <w:proofErr w:type="spellEnd"/>
+      <w:proofErr w:type="gramEnd"/>
+      <w:r>
+        <w:rPr>
+          <w:rFonts w:ascii="Consolas" w:eastAsiaTheme="minorEastAsia" w:hAnsi="Consolas"/>
+          <w:sz w:val="20"/>
+          <w:szCs w:val="20"/>
+        </w:rPr>
+        <w:t>) to (</w:t>
+      </w:r>
+      <w:proofErr w:type="spellStart"/>
+      <w:r>
+        <w:rPr>
+          <w:rFonts w:ascii="Consolas" w:eastAsiaTheme="minorEastAsia" w:hAnsi="Consolas"/>
+          <w:sz w:val="20"/>
+          <w:szCs w:val="20"/>
+        </w:rPr>
+        <w:t>C_i,t_k</w:t>
+      </w:r>
+      <w:proofErr w:type="spellEnd"/>
+      <w:r>
+        <w:rPr>
+          <w:rFonts w:ascii="Consolas" w:eastAsiaTheme="minorEastAsia" w:hAnsi="Consolas"/>
+          <w:sz w:val="20"/>
+          <w:szCs w:val="20"/>
+        </w:rPr>
+        <w:t>)</w:t>
+      </w:r>
+    </w:p>
+    <w:p>
+      <w:pPr>
+        <w:ind w:left="720"/>
+        <w:rPr>
+          <w:rFonts w:ascii="Consolas" w:eastAsiaTheme="minorEastAsia" w:hAnsi="Consolas"/>
+          <w:sz w:val="20"/>
+          <w:szCs w:val="20"/>
+        </w:rPr>
+      </w:pPr>
+      <w:r>
+        <w:rPr>
+          <w:rFonts w:ascii="Consolas" w:eastAsiaTheme="minorEastAsia" w:hAnsi="Consolas"/>
+          <w:sz w:val="20"/>
+          <w:szCs w:val="20"/>
+        </w:rPr>
+        <w:t xml:space="preserve">    Add node (</w:t>
+      </w:r>
+      <w:proofErr w:type="spellStart"/>
+      <w:r>
+        <w:rPr>
+          <w:rFonts w:ascii="Consolas" w:eastAsiaTheme="minorEastAsia" w:hAnsi="Consolas"/>
+          <w:sz w:val="20"/>
+          <w:szCs w:val="20"/>
+        </w:rPr>
+        <w:t>C_</w:t>
+      </w:r>
+      <w:proofErr w:type="gramStart"/>
+      <w:r>
+        <w:rPr>
+          <w:rFonts w:ascii="Consolas" w:eastAsiaTheme="minorEastAsia" w:hAnsi="Consolas"/>
+          <w:sz w:val="20"/>
+          <w:szCs w:val="20"/>
+        </w:rPr>
+        <w:t>i,t</w:t>
+      </w:r>
+      <w:proofErr w:type="gramEnd"/>
+      <w:r>
+        <w:rPr>
+          <w:rFonts w:ascii="Consolas" w:eastAsiaTheme="minorEastAsia" w:hAnsi="Consolas"/>
+          <w:sz w:val="20"/>
+          <w:szCs w:val="20"/>
+        </w:rPr>
+        <w:t>_k</w:t>
+      </w:r>
+      <w:proofErr w:type="spellEnd"/>
+      <w:r>
+        <w:rPr>
+          <w:rFonts w:ascii="Consolas" w:eastAsiaTheme="minorEastAsia" w:hAnsi="Consolas"/>
+          <w:sz w:val="20"/>
+          <w:szCs w:val="20"/>
+        </w:rPr>
+        <w:t xml:space="preserve">) to </w:t>
+      </w:r>
+      <w:proofErr w:type="spellStart"/>
+      <w:r>
+        <w:rPr>
+          <w:rFonts w:ascii="Consolas" w:eastAsiaTheme="minorEastAsia" w:hAnsi="Consolas"/>
+          <w:sz w:val="20"/>
+          <w:szCs w:val="20"/>
+        </w:rPr>
+        <w:t>C_i's</w:t>
+      </w:r>
+      <w:proofErr w:type="spellEnd"/>
+      <w:r>
+        <w:rPr>
+          <w:rFonts w:ascii="Consolas" w:eastAsiaTheme="minorEastAsia" w:hAnsi="Consolas"/>
+          <w:sz w:val="20"/>
+          <w:szCs w:val="20"/>
+        </w:rPr>
+        <w:t xml:space="preserve"> list</w:t>
+      </w:r>
+    </w:p>
+    <w:p>
+      <w:pPr>
+        <w:ind w:left="720"/>
+        <w:rPr>
+          <w:rFonts w:ascii="Consolas" w:eastAsiaTheme="minorEastAsia" w:hAnsi="Consolas"/>
+          <w:sz w:val="20"/>
+          <w:szCs w:val="20"/>
+        </w:rPr>
+      </w:pPr>
+      <w:r>
+        <w:rPr>
+          <w:rFonts w:ascii="Consolas" w:eastAsiaTheme="minorEastAsia" w:hAnsi="Consolas"/>
+          <w:sz w:val="20"/>
+          <w:szCs w:val="20"/>
+        </w:rPr>
+        <w:t xml:space="preserve">    If </w:t>
+      </w:r>
+      <w:proofErr w:type="spellStart"/>
+      <w:r>
+        <w:rPr>
+          <w:rFonts w:ascii="Consolas" w:eastAsiaTheme="minorEastAsia" w:hAnsi="Consolas"/>
+          <w:sz w:val="20"/>
+          <w:szCs w:val="20"/>
+        </w:rPr>
+        <w:t>C_j's</w:t>
+      </w:r>
+      <w:proofErr w:type="spellEnd"/>
+      <w:r>
+        <w:rPr>
+          <w:rFonts w:ascii="Consolas" w:eastAsiaTheme="minorEastAsia" w:hAnsi="Consolas"/>
+          <w:sz w:val="20"/>
+          <w:szCs w:val="20"/>
+        </w:rPr>
+        <w:t xml:space="preserve"> list not empty</w:t>
+      </w:r>
+    </w:p>
+    <w:p>
+      <w:pPr>
+        <w:ind w:left="720"/>
+        <w:rPr>
+          <w:rFonts w:ascii="Consolas" w:eastAsiaTheme="minorEastAsia" w:hAnsi="Consolas"/>
+          <w:sz w:val="20"/>
+          <w:szCs w:val="20"/>
+        </w:rPr>
+      </w:pPr>
+      <w:r>
+        <w:rPr>
+          <w:rFonts w:ascii="Consolas" w:eastAsiaTheme="minorEastAsia" w:hAnsi="Consolas"/>
+          <w:sz w:val="20"/>
+          <w:szCs w:val="20"/>
+        </w:rPr>
+        <w:t xml:space="preserve">        Add edge from last element in list (</w:t>
+      </w:r>
+      <w:proofErr w:type="spellStart"/>
+      <w:r>
+        <w:rPr>
+          <w:rFonts w:ascii="Consolas" w:eastAsiaTheme="minorEastAsia" w:hAnsi="Consolas"/>
+          <w:sz w:val="20"/>
+          <w:szCs w:val="20"/>
+        </w:rPr>
+        <w:t>C_</w:t>
+      </w:r>
+      <w:proofErr w:type="gramStart"/>
+      <w:r>
+        <w:rPr>
+          <w:rFonts w:ascii="Consolas" w:eastAsiaTheme="minorEastAsia" w:hAnsi="Consolas"/>
+          <w:sz w:val="20"/>
+          <w:szCs w:val="20"/>
+        </w:rPr>
+        <w:t>j,tj</w:t>
+      </w:r>
+      <w:proofErr w:type="spellEnd"/>
+      <w:proofErr w:type="gramEnd"/>
+      <w:r>
+        <w:rPr>
+          <w:rFonts w:ascii="Consolas" w:eastAsiaTheme="minorEastAsia" w:hAnsi="Consolas"/>
+          <w:sz w:val="20"/>
+          <w:szCs w:val="20"/>
+        </w:rPr>
+        <w:t>) to (</w:t>
+      </w:r>
+      <w:proofErr w:type="spellStart"/>
+      <w:r>
+        <w:rPr>
+          <w:rFonts w:ascii="Consolas" w:eastAsiaTheme="minorEastAsia" w:hAnsi="Consolas"/>
+          <w:sz w:val="20"/>
+          <w:szCs w:val="20"/>
+        </w:rPr>
+        <w:t>C_j,t_k</w:t>
+      </w:r>
+      <w:proofErr w:type="spellEnd"/>
+      <w:r>
+        <w:rPr>
+          <w:rFonts w:ascii="Consolas" w:eastAsiaTheme="minorEastAsia" w:hAnsi="Consolas"/>
+          <w:sz w:val="20"/>
+          <w:szCs w:val="20"/>
+        </w:rPr>
+        <w:t>)</w:t>
+      </w:r>
+    </w:p>
+    <w:p>
+      <w:pPr>
+        <w:ind w:left="720"/>
+        <w:rPr>
+          <w:rFonts w:ascii="Cambria Math" w:eastAsiaTheme="minorEastAsia" w:hAnsi="Cambria Math"/>
+        </w:rPr>
+      </w:pPr>
+      <w:r>
+        <w:rPr>
+          <w:rFonts w:ascii="Consolas" w:eastAsiaTheme="minorEastAsia" w:hAnsi="Consolas"/>
+          <w:sz w:val="20"/>
+          <w:szCs w:val="20"/>
+        </w:rPr>
+        <w:t xml:space="preserve">    Add node (</w:t>
+      </w:r>
+      <w:proofErr w:type="spellStart"/>
+      <w:r>
+        <w:rPr>
+          <w:rFonts w:ascii="Consolas" w:eastAsiaTheme="minorEastAsia" w:hAnsi="Consolas"/>
+          <w:sz w:val="20"/>
+          <w:szCs w:val="20"/>
+        </w:rPr>
+        <w:t>C_</w:t>
+      </w:r>
+      <w:proofErr w:type="gramStart"/>
+      <w:r>
+        <w:rPr>
+          <w:rFonts w:ascii="Consolas" w:eastAsiaTheme="minorEastAsia" w:hAnsi="Consolas"/>
+          <w:sz w:val="20"/>
+          <w:szCs w:val="20"/>
+        </w:rPr>
+        <w:t>j,t</w:t>
+      </w:r>
+      <w:proofErr w:type="gramEnd"/>
+      <w:r>
+        <w:rPr>
+          <w:rFonts w:ascii="Consolas" w:eastAsiaTheme="minorEastAsia" w:hAnsi="Consolas"/>
+          <w:sz w:val="20"/>
+          <w:szCs w:val="20"/>
+        </w:rPr>
+        <w:t>_k</w:t>
+      </w:r>
+      <w:proofErr w:type="spellEnd"/>
+      <w:r>
+        <w:rPr>
+          <w:rFonts w:ascii="Consolas" w:eastAsiaTheme="minorEastAsia" w:hAnsi="Consolas"/>
+          <w:sz w:val="20"/>
+          <w:szCs w:val="20"/>
+        </w:rPr>
+        <w:t xml:space="preserve">) to </w:t>
+      </w:r>
+      <w:proofErr w:type="spellStart"/>
+      <w:r>
+        <w:rPr>
+          <w:rFonts w:ascii="Consolas" w:eastAsiaTheme="minorEastAsia" w:hAnsi="Consolas"/>
+          <w:sz w:val="20"/>
+          <w:szCs w:val="20"/>
+        </w:rPr>
+        <w:t>C_j's</w:t>
+      </w:r>
+      <w:proofErr w:type="spellEnd"/>
+      <w:r>
+        <w:rPr>
+          <w:rFonts w:ascii="Consolas" w:eastAsiaTheme="minorEastAsia" w:hAnsi="Consolas"/>
+          <w:sz w:val="20"/>
+          <w:szCs w:val="20"/>
+        </w:rPr>
+        <w:t xml:space="preserve"> list</w:t>
+      </w:r>
+    </w:p>
+    <w:p>
+      <w:pPr>
+        <w:rPr>
+          <w:rFonts w:ascii="Cambria Math" w:eastAsiaTheme="minorEastAsia" w:hAnsi="Cambria Math"/>
+        </w:rPr>
+      </w:pPr>
+      <w:r>
+        <w:rPr>
+          <w:rFonts w:ascii="Cambria Math" w:eastAsiaTheme="minorEastAsia" w:hAnsi="Cambria Math"/>
+        </w:rPr>
+        <w:t xml:space="preserve">Start at </w:t>
+      </w:r>
+      <m:oMath>
+        <m:sSub>
+          <m:sSubPr>
+            <m:ctrlPr>
+              <w:rPr>
+                <w:rFonts w:ascii="Cambria Math" w:hAnsi="Cambria Math"/>
+                <w:i/>
+              </w:rPr>
+            </m:ctrlPr>
+          </m:sSubPr>
+          <m:e>
+            <m:r>
+              <w:rPr>
+                <w:rFonts w:ascii="Cambria Math" w:hAnsi="Cambria Math"/>
+              </w:rPr>
+              <m:t>C</m:t>
+            </m:r>
+          </m:e>
+          <m:sub>
+            <m:r>
+              <w:rPr>
+                <w:rFonts w:ascii="Cambria Math" w:hAnsi="Cambria Math"/>
+              </w:rPr>
+              <m:t>a</m:t>
+            </m:r>
+          </m:sub>
+        </m:sSub>
+      </m:oMath>
+      <w:r>
+        <w:rPr>
+          <w:rFonts w:ascii="Cambria Math" w:eastAsiaTheme="minorEastAsia" w:hAnsi="Cambria Math"/>
+        </w:rPr>
+        <w:t xml:space="preserve">’s list. Go through the list until you find the last node </w:t>
+      </w:r>
+      <m:oMath>
+        <m:d>
+          <m:dPr>
+            <m:ctrlPr>
+              <w:rPr>
+                <w:rFonts w:ascii="Cambria Math" w:eastAsiaTheme="minorEastAsia" w:hAnsi="Cambria Math"/>
+                <w:i/>
+              </w:rPr>
+            </m:ctrlPr>
+          </m:dPr>
+          <m:e>
+            <m:sSub>
+              <m:sSubPr>
+                <m:ctrlPr>
+                  <w:rPr>
+                    <w:rFonts w:ascii="Cambria Math" w:hAnsi="Cambria Math"/>
+                    <w:i/>
+                  </w:rPr>
+                </m:ctrlPr>
+              </m:sSubPr>
+              <m:e>
+                <m:r>
+                  <w:rPr>
+                    <w:rFonts w:ascii="Cambria Math" w:hAnsi="Cambria Math"/>
+                  </w:rPr>
+                  <m:t>C</m:t>
+                </m:r>
+              </m:e>
+              <m:sub>
+                <m:r>
+                  <w:rPr>
+                    <w:rFonts w:ascii="Cambria Math" w:hAnsi="Cambria Math"/>
+                  </w:rPr>
+                  <m:t>a</m:t>
+                </m:r>
+              </m:sub>
+            </m:sSub>
+            <m:r>
+              <w:rPr>
+                <w:rFonts w:ascii="Cambria Math" w:hAnsi="Cambria Math"/>
+              </w:rPr>
+              <m:t>,</m:t>
+            </m:r>
+            <m:sSup>
+              <m:sSupPr>
+                <m:ctrlPr>
+                  <w:rPr>
+                    <w:rFonts w:ascii="Cambria Math" w:hAnsi="Cambria Math"/>
+                    <w:i/>
+                  </w:rPr>
+                </m:ctrlPr>
+              </m:sSupPr>
+              <m:e>
+                <m:r>
+                  <w:rPr>
+                    <w:rFonts w:ascii="Cambria Math" w:hAnsi="Cambria Math"/>
+                  </w:rPr>
+                  <m:t>x</m:t>
+                </m:r>
+              </m:e>
+              <m:sup>
+                <m:r>
+                  <w:rPr>
+                    <w:rFonts w:ascii="Cambria Math" w:hAnsi="Cambria Math"/>
+                  </w:rPr>
+                  <m:t>'</m:t>
+                </m:r>
+              </m:sup>
+            </m:sSup>
+            <m:ctrlPr>
+              <w:rPr>
+                <w:rFonts w:ascii="Cambria Math" w:hAnsi="Cambria Math"/>
+                <w:i/>
+              </w:rPr>
+            </m:ctrlPr>
+          </m:e>
+        </m:d>
+      </m:oMath>
+      <w:r>
+        <w:rPr>
+          <w:rFonts w:ascii="Cambria Math" w:eastAsiaTheme="minorEastAsia" w:hAnsi="Cambria Math"/>
+        </w:rPr>
+        <w:t xml:space="preserve"> for </w:t>
+      </w:r>
+      <m:oMath>
+        <m:sSup>
+          <m:sSupPr>
+            <m:ctrlPr>
+              <w:rPr>
+                <w:rFonts w:ascii="Cambria Math" w:hAnsi="Cambria Math"/>
+                <w:i/>
+              </w:rPr>
+            </m:ctrlPr>
+          </m:sSupPr>
+          <m:e>
+            <m:r>
+              <w:rPr>
+                <w:rFonts w:ascii="Cambria Math" w:hAnsi="Cambria Math"/>
+              </w:rPr>
+              <m:t>x</m:t>
+            </m:r>
+          </m:e>
+          <m:sup>
+            <m:r>
+              <w:rPr>
+                <w:rFonts w:ascii="Cambria Math" w:hAnsi="Cambria Math"/>
+              </w:rPr>
+              <m:t>'</m:t>
+            </m:r>
+          </m:sup>
+        </m:sSup>
+        <m:r>
+          <w:rPr>
+            <w:rFonts w:ascii="Cambria Math" w:hAnsi="Cambria Math"/>
+          </w:rPr>
+          <m:t>≤x</m:t>
+        </m:r>
+      </m:oMath>
+      <w:r>
+        <w:rPr>
+          <w:rFonts w:ascii="Cambria Math" w:eastAsiaTheme="minorEastAsia" w:hAnsi="Cambria Math"/>
+        </w:rPr>
+        <w:t xml:space="preserve">. Now run BFS with </w:t>
+      </w:r>
+      <m:oMath>
+        <m:d>
+          <m:dPr>
+            <m:ctrlPr>
+              <w:rPr>
+                <w:rFonts w:ascii="Cambria Math" w:eastAsiaTheme="minorEastAsia" w:hAnsi="Cambria Math"/>
+                <w:i/>
+              </w:rPr>
+            </m:ctrlPr>
+          </m:dPr>
+          <m:e>
+            <m:sSub>
+              <m:sSubPr>
+                <m:ctrlPr>
+                  <w:rPr>
+                    <w:rFonts w:ascii="Cambria Math" w:hAnsi="Cambria Math"/>
+                    <w:i/>
+                  </w:rPr>
+                </m:ctrlPr>
+              </m:sSubPr>
+              <m:e>
+                <m:r>
+                  <w:rPr>
+                    <w:rFonts w:ascii="Cambria Math" w:hAnsi="Cambria Math"/>
+                  </w:rPr>
+                  <m:t>C</m:t>
+                </m:r>
+              </m:e>
+              <m:sub>
+                <m:r>
+                  <w:rPr>
+                    <w:rFonts w:ascii="Cambria Math" w:hAnsi="Cambria Math"/>
+                  </w:rPr>
+                  <m:t>a</m:t>
+                </m:r>
+              </m:sub>
+            </m:sSub>
+            <m:r>
+              <w:rPr>
+                <w:rFonts w:ascii="Cambria Math" w:hAnsi="Cambria Math"/>
+              </w:rPr>
+              <m:t>,</m:t>
+            </m:r>
+            <m:sSup>
+              <m:sSupPr>
+                <m:ctrlPr>
+                  <w:rPr>
+                    <w:rFonts w:ascii="Cambria Math" w:hAnsi="Cambria Math"/>
+                    <w:i/>
+                  </w:rPr>
+                </m:ctrlPr>
+              </m:sSupPr>
+              <m:e>
+                <m:r>
+                  <w:rPr>
+                    <w:rFonts w:ascii="Cambria Math" w:hAnsi="Cambria Math"/>
+                  </w:rPr>
+                  <m:t>x</m:t>
+                </m:r>
+              </m:e>
+              <m:sup>
+                <m:r>
+                  <w:rPr>
+                    <w:rFonts w:ascii="Cambria Math" w:hAnsi="Cambria Math"/>
+                  </w:rPr>
+                  <m:t>'</m:t>
+                </m:r>
+              </m:sup>
+            </m:sSup>
+            <m:ctrlPr>
+              <w:rPr>
+                <w:rFonts w:ascii="Cambria Math" w:hAnsi="Cambria Math"/>
+                <w:i/>
+              </w:rPr>
+            </m:ctrlPr>
+          </m:e>
+        </m:d>
+      </m:oMath>
+      <w:r>
+        <w:rPr>
+          <w:rFonts w:ascii="Cambria Math" w:eastAsiaTheme="minorEastAsia" w:hAnsi="Cambria Math"/>
+        </w:rPr>
+        <w:t xml:space="preserve"> as the root node. If a node </w:t>
+      </w:r>
+      <m:oMath>
+        <m:d>
+          <m:dPr>
+            <m:ctrlPr>
+              <w:rPr>
+                <w:rFonts w:ascii="Cambria Math" w:eastAsiaTheme="minorEastAsia" w:hAnsi="Cambria Math"/>
+                <w:i/>
+              </w:rPr>
+            </m:ctrlPr>
+          </m:dPr>
+          <m:e>
+            <m:sSub>
+              <m:sSubPr>
+                <m:ctrlPr>
+                  <w:rPr>
+                    <w:rFonts w:ascii="Cambria Math" w:hAnsi="Cambria Math"/>
+                    <w:i/>
+                  </w:rPr>
+                </m:ctrlPr>
+              </m:sSubPr>
+              <m:e>
+                <m:r>
+                  <w:rPr>
+                    <w:rFonts w:ascii="Cambria Math" w:hAnsi="Cambria Math"/>
+                  </w:rPr>
+                  <m:t>C</m:t>
+                </m:r>
+              </m:e>
+              <m:sub>
+                <m:r>
+                  <w:rPr>
+                    <w:rFonts w:ascii="Cambria Math" w:hAnsi="Cambria Math"/>
+                  </w:rPr>
+                  <m:t>b</m:t>
+                </m:r>
+              </m:sub>
+            </m:sSub>
+            <m:r>
+              <w:rPr>
+                <w:rFonts w:ascii="Cambria Math" w:hAnsi="Cambria Math"/>
+              </w:rPr>
+              <m:t>,</m:t>
+            </m:r>
+            <m:sSup>
+              <m:sSupPr>
+                <m:ctrlPr>
+                  <w:rPr>
+                    <w:rFonts w:ascii="Cambria Math" w:hAnsi="Cambria Math"/>
+                    <w:i/>
+                  </w:rPr>
+                </m:ctrlPr>
+              </m:sSupPr>
+              <m:e>
+                <m:r>
+                  <w:rPr>
+                    <w:rFonts w:ascii="Cambria Math" w:hAnsi="Cambria Math"/>
+                  </w:rPr>
+                  <m:t>y</m:t>
+                </m:r>
+              </m:e>
+              <m:sup>
+                <m:r>
+                  <w:rPr>
+                    <w:rFonts w:ascii="Cambria Math" w:hAnsi="Cambria Math"/>
+                  </w:rPr>
+                  <m:t>'</m:t>
+                </m:r>
+              </m:sup>
+            </m:sSup>
+            <m:ctrlPr>
+              <w:rPr>
+                <w:rFonts w:ascii="Cambria Math" w:hAnsi="Cambria Math"/>
+                <w:i/>
+              </w:rPr>
+            </m:ctrlPr>
+          </m:e>
+        </m:d>
+      </m:oMath>
+      <w:r>
+        <w:rPr>
+          <w:rFonts w:ascii="Cambria Math" w:eastAsiaTheme="minorEastAsia" w:hAnsi="Cambria Math"/>
+        </w:rPr>
+        <w:t xml:space="preserve"> for </w:t>
+      </w:r>
+      <m:oMath>
+        <m:sSup>
+          <m:sSupPr>
+            <m:ctrlPr>
+              <w:rPr>
+                <w:rFonts w:ascii="Cambria Math" w:hAnsi="Cambria Math"/>
+                <w:i/>
+              </w:rPr>
+            </m:ctrlPr>
+          </m:sSupPr>
+          <m:e>
+            <m:r>
+              <w:rPr>
+                <w:rFonts w:ascii="Cambria Math" w:hAnsi="Cambria Math"/>
+              </w:rPr>
+              <m:t>y</m:t>
+            </m:r>
+          </m:e>
+          <m:sup>
+            <m:r>
+              <w:rPr>
+                <w:rFonts w:ascii="Cambria Math" w:hAnsi="Cambria Math"/>
+              </w:rPr>
+              <m:t>'</m:t>
+            </m:r>
+          </m:sup>
+        </m:sSup>
+        <m:r>
+          <w:rPr>
+            <w:rFonts w:ascii="Cambria Math" w:hAnsi="Cambria Math"/>
+          </w:rPr>
+          <m:t>≤</m:t>
+        </m:r>
+        <m:r>
+          <w:rPr>
+            <w:rFonts w:ascii="Cambria Math" w:hAnsi="Cambria Math"/>
+          </w:rPr>
+          <m:t>y</m:t>
+        </m:r>
+      </m:oMath>
+      <w:r>
+        <w:rPr>
+          <w:rFonts w:ascii="Cambria Math" w:eastAsiaTheme="minorEastAsia" w:hAnsi="Cambria Math"/>
+        </w:rPr>
+        <w:t xml:space="preserve"> is part of the traversal, then we say that </w:t>
+      </w:r>
+      <m:oMath>
+        <m:sSub>
+          <m:sSubPr>
+            <m:ctrlPr>
+              <w:rPr>
+                <w:rFonts w:ascii="Cambria Math" w:hAnsi="Cambria Math"/>
+                <w:i/>
+              </w:rPr>
+            </m:ctrlPr>
+          </m:sSubPr>
+          <m:e>
+            <m:r>
+              <w:rPr>
+                <w:rFonts w:ascii="Cambria Math" w:hAnsi="Cambria Math"/>
+              </w:rPr>
+              <m:t>C</m:t>
+            </m:r>
+          </m:e>
+          <m:sub>
+            <m:r>
+              <w:rPr>
+                <w:rFonts w:ascii="Cambria Math" w:hAnsi="Cambria Math"/>
+              </w:rPr>
+              <m:t>b</m:t>
+            </m:r>
+          </m:sub>
+        </m:sSub>
+      </m:oMath>
+      <w:r>
+        <w:rPr>
+          <w:rFonts w:ascii="Cambria Math" w:eastAsiaTheme="minorEastAsia" w:hAnsi="Cambria Math"/>
+        </w:rPr>
+        <w:t xml:space="preserve"> could be infected by time </w:t>
+      </w:r>
+      <m:oMath>
+        <m:r>
+          <w:rPr>
+            <w:rFonts w:ascii="Cambria Math" w:hAnsi="Cambria Math"/>
+          </w:rPr>
+          <m:t>y</m:t>
+        </m:r>
+      </m:oMath>
+      <w:r>
+        <w:rPr>
+          <w:rFonts w:ascii="Cambria Math" w:eastAsiaTheme="minorEastAsia" w:hAnsi="Cambria Math"/>
+        </w:rPr>
+        <w:t>.</w:t>
+      </w:r>
+    </w:p>
+    <w:p>
+      <w:pPr>
+        <w:ind w:left="720"/>
+        <w:rPr>
+          <w:rFonts w:ascii="Consolas" w:eastAsiaTheme="minorEastAsia" w:hAnsi="Consolas"/>
+          <w:sz w:val="20"/>
+          <w:szCs w:val="20"/>
+        </w:rPr>
+      </w:pPr>
+      <w:r>
+        <w:rPr>
+          <w:rFonts w:ascii="Consolas" w:eastAsiaTheme="minorEastAsia" w:hAnsi="Consolas"/>
+          <w:sz w:val="20"/>
+          <w:szCs w:val="20"/>
+        </w:rPr>
+        <w:t xml:space="preserve">Go through </w:t>
+      </w:r>
+      <w:proofErr w:type="spellStart"/>
+      <w:r>
+        <w:rPr>
+          <w:rFonts w:ascii="Consolas" w:eastAsiaTheme="minorEastAsia" w:hAnsi="Consolas"/>
+          <w:sz w:val="20"/>
+          <w:szCs w:val="20"/>
+        </w:rPr>
+        <w:t>C_a's</w:t>
+      </w:r>
+      <w:proofErr w:type="spellEnd"/>
+      <w:r>
+        <w:rPr>
+          <w:rFonts w:ascii="Consolas" w:eastAsiaTheme="minorEastAsia" w:hAnsi="Consolas"/>
+          <w:sz w:val="20"/>
+          <w:szCs w:val="20"/>
+        </w:rPr>
+        <w:t xml:space="preserve"> linked list and find last node (</w:t>
+      </w:r>
+      <w:proofErr w:type="spellStart"/>
+      <w:r>
+        <w:rPr>
+          <w:rFonts w:ascii="Consolas" w:eastAsiaTheme="minorEastAsia" w:hAnsi="Consolas"/>
+          <w:sz w:val="20"/>
+          <w:szCs w:val="20"/>
+        </w:rPr>
+        <w:t>C_</w:t>
+      </w:r>
+      <w:proofErr w:type="gramStart"/>
+      <w:r>
+        <w:rPr>
+          <w:rFonts w:ascii="Consolas" w:eastAsiaTheme="minorEastAsia" w:hAnsi="Consolas"/>
+          <w:sz w:val="20"/>
+          <w:szCs w:val="20"/>
+        </w:rPr>
+        <w:t>a,x</w:t>
+      </w:r>
+      <w:proofErr w:type="spellEnd"/>
+      <w:proofErr w:type="gramEnd"/>
+      <w:r>
+        <w:rPr>
+          <w:rFonts w:ascii="Consolas" w:eastAsiaTheme="minorEastAsia" w:hAnsi="Consolas"/>
+          <w:sz w:val="20"/>
+          <w:szCs w:val="20"/>
+        </w:rPr>
+        <w:t xml:space="preserve">') for </w:t>
+      </w:r>
+      <w:proofErr w:type="spellStart"/>
+      <w:r>
+        <w:rPr>
+          <w:rFonts w:ascii="Consolas" w:eastAsiaTheme="minorEastAsia" w:hAnsi="Consolas"/>
+          <w:sz w:val="20"/>
+          <w:szCs w:val="20"/>
+        </w:rPr>
+        <w:t>x'≤x</w:t>
+      </w:r>
+      <w:proofErr w:type="spellEnd"/>
+    </w:p>
+    <w:p>
+      <w:pPr>
+        <w:ind w:left="720"/>
+        <w:rPr>
+          <w:rFonts w:ascii="Consolas" w:eastAsiaTheme="minorEastAsia" w:hAnsi="Consolas"/>
+          <w:sz w:val="20"/>
+          <w:szCs w:val="20"/>
+        </w:rPr>
+      </w:pPr>
+      <w:r>
+        <w:rPr>
+          <w:rFonts w:ascii="Consolas" w:eastAsiaTheme="minorEastAsia" w:hAnsi="Consolas"/>
+          <w:sz w:val="20"/>
+          <w:szCs w:val="20"/>
+        </w:rPr>
+        <w:t>Run BFS algorithm starting at (</w:t>
+      </w:r>
+      <w:proofErr w:type="spellStart"/>
+      <w:r>
+        <w:rPr>
+          <w:rFonts w:ascii="Consolas" w:eastAsiaTheme="minorEastAsia" w:hAnsi="Consolas"/>
+          <w:sz w:val="20"/>
+          <w:szCs w:val="20"/>
+        </w:rPr>
+        <w:t>C_</w:t>
+      </w:r>
+      <w:proofErr w:type="gramStart"/>
+      <w:r>
+        <w:rPr>
+          <w:rFonts w:ascii="Consolas" w:eastAsiaTheme="minorEastAsia" w:hAnsi="Consolas"/>
+          <w:sz w:val="20"/>
+          <w:szCs w:val="20"/>
+        </w:rPr>
+        <w:t>a,x</w:t>
+      </w:r>
+      <w:proofErr w:type="spellEnd"/>
+      <w:proofErr w:type="gramEnd"/>
+      <w:r>
+        <w:rPr>
+          <w:rFonts w:ascii="Consolas" w:eastAsiaTheme="minorEastAsia" w:hAnsi="Consolas"/>
+          <w:sz w:val="20"/>
+          <w:szCs w:val="20"/>
+        </w:rPr>
+        <w:t>')</w:t>
+      </w:r>
+    </w:p>
+    <w:p>
+      <w:pPr>
+        <w:ind w:left="720"/>
+        <w:rPr>
+          <w:rFonts w:ascii="Consolas" w:eastAsiaTheme="minorEastAsia" w:hAnsi="Consolas"/>
+          <w:sz w:val="20"/>
+          <w:szCs w:val="20"/>
+        </w:rPr>
+      </w:pPr>
+      <w:r>
+        <w:rPr>
+          <w:rFonts w:ascii="Consolas" w:eastAsiaTheme="minorEastAsia" w:hAnsi="Consolas"/>
+          <w:sz w:val="20"/>
+          <w:szCs w:val="20"/>
+        </w:rPr>
+        <w:t xml:space="preserve">    If (</w:t>
+      </w:r>
+      <w:proofErr w:type="spellStart"/>
+      <w:r>
+        <w:rPr>
+          <w:rFonts w:ascii="Consolas" w:eastAsiaTheme="minorEastAsia" w:hAnsi="Consolas"/>
+          <w:sz w:val="20"/>
+          <w:szCs w:val="20"/>
+        </w:rPr>
+        <w:t>C_</w:t>
+      </w:r>
+      <w:proofErr w:type="gramStart"/>
+      <w:r>
+        <w:rPr>
+          <w:rFonts w:ascii="Consolas" w:eastAsiaTheme="minorEastAsia" w:hAnsi="Consolas"/>
+          <w:sz w:val="20"/>
+          <w:szCs w:val="20"/>
+        </w:rPr>
+        <w:t>b,y</w:t>
+      </w:r>
+      <w:proofErr w:type="spellEnd"/>
+      <w:proofErr w:type="gramEnd"/>
+      <w:r>
+        <w:rPr>
+          <w:rFonts w:ascii="Consolas" w:eastAsiaTheme="minorEastAsia" w:hAnsi="Consolas"/>
+          <w:sz w:val="20"/>
+          <w:szCs w:val="20"/>
+        </w:rPr>
+        <w:t xml:space="preserve">') for </w:t>
+      </w:r>
+      <w:proofErr w:type="spellStart"/>
+      <w:r>
+        <w:rPr>
+          <w:rFonts w:ascii="Consolas" w:eastAsiaTheme="minorEastAsia" w:hAnsi="Consolas"/>
+          <w:sz w:val="20"/>
+          <w:szCs w:val="20"/>
+        </w:rPr>
+        <w:t>y'≤y</w:t>
+      </w:r>
+      <w:proofErr w:type="spellEnd"/>
+      <w:r>
+        <w:rPr>
+          <w:rFonts w:ascii="Consolas" w:eastAsiaTheme="minorEastAsia" w:hAnsi="Consolas"/>
+          <w:sz w:val="20"/>
+          <w:szCs w:val="20"/>
+        </w:rPr>
+        <w:t xml:space="preserve"> is visited</w:t>
+      </w:r>
+    </w:p>
+    <w:p>
+      <w:pPr>
+        <w:ind w:left="720"/>
+        <w:rPr>
+          <w:rFonts w:ascii="Consolas" w:eastAsiaTheme="minorEastAsia" w:hAnsi="Consolas"/>
+          <w:sz w:val="20"/>
+          <w:szCs w:val="20"/>
+        </w:rPr>
+      </w:pPr>
+      <w:r>
+        <w:rPr>
+          <w:rFonts w:ascii="Consolas" w:eastAsiaTheme="minorEastAsia" w:hAnsi="Consolas"/>
+          <w:sz w:val="20"/>
+          <w:szCs w:val="20"/>
+        </w:rPr>
+        <w:t xml:space="preserve">        </w:t>
+      </w:r>
+      <w:proofErr w:type="spellStart"/>
+      <w:r>
+        <w:rPr>
+          <w:rFonts w:ascii="Consolas" w:eastAsiaTheme="minorEastAsia" w:hAnsi="Consolas"/>
+          <w:sz w:val="20"/>
+          <w:szCs w:val="20"/>
+        </w:rPr>
+        <w:t>C_b</w:t>
+      </w:r>
+      <w:proofErr w:type="spellEnd"/>
+      <w:r>
+        <w:rPr>
+          <w:rFonts w:ascii="Consolas" w:eastAsiaTheme="minorEastAsia" w:hAnsi="Consolas"/>
+          <w:sz w:val="20"/>
+          <w:szCs w:val="20"/>
+        </w:rPr>
+        <w:t xml:space="preserve"> can be infected by time y</w:t>
+      </w:r>
+    </w:p>
+    <w:p>
+      <w:pPr>
+        <w:rPr>
+          <w:rFonts w:ascii="Cambria Math" w:hAnsi="Cambria Math"/>
+        </w:rPr>
+      </w:pPr>
+      <w:r>
+        <w:rPr>
+          <w:rFonts w:ascii="Cambria Math" w:hAnsi="Cambria Math"/>
+        </w:rPr>
+        <w:t>5. Exercise 12 on page 112</w:t>
+      </w:r>
+    </w:p>
+    <w:p>
+      <w:pPr>
+        <w:rPr>
+          <w:rFonts w:ascii="Cambria Math" w:eastAsiaTheme="minorEastAsia" w:hAnsi="Cambria Math"/>
+        </w:rPr>
+      </w:pPr>
+      <w:r>
+        <w:rPr>
+          <w:rFonts w:ascii="Cambria Math" w:hAnsi="Cambria Math"/>
+        </w:rPr>
+        <w:t xml:space="preserve">We construct a directed graph using the relations. For each </w:t>
+      </w:r>
+      <m:oMath>
+        <m:sSub>
+          <m:sSubPr>
+            <m:ctrlPr>
+              <w:rPr>
+                <w:rFonts w:ascii="Cambria Math" w:hAnsi="Cambria Math"/>
+                <w:i/>
+              </w:rPr>
+            </m:ctrlPr>
+          </m:sSubPr>
+          <m:e>
+            <m:r>
+              <w:rPr>
+                <w:rFonts w:ascii="Cambria Math" w:hAnsi="Cambria Math"/>
+              </w:rPr>
+              <m:t>P</m:t>
+            </m:r>
+          </m:e>
+          <m:sub>
+            <m:r>
+              <w:rPr>
+                <w:rFonts w:ascii="Cambria Math" w:hAnsi="Cambria Math"/>
+              </w:rPr>
+              <m:t>i</m:t>
+            </m:r>
+          </m:sub>
+        </m:sSub>
+        <m:r>
+          <w:rPr>
+            <w:rFonts w:ascii="Cambria Math" w:hAnsi="Cambria Math"/>
+          </w:rPr>
+          <m:t xml:space="preserve"> </m:t>
+        </m:r>
+      </m:oMath>
+      <w:r>
+        <w:rPr>
+          <w:rFonts w:ascii="Cambria Math" w:hAnsi="Cambria Math"/>
+        </w:rPr>
+        <w:t xml:space="preserve"> add nodes birth and death, </w:t>
+      </w:r>
+      <m:oMath>
+        <m:sSub>
+          <m:sSubPr>
+            <m:ctrlPr>
+              <w:rPr>
+                <w:rFonts w:ascii="Cambria Math" w:hAnsi="Cambria Math"/>
+                <w:i/>
+              </w:rPr>
+            </m:ctrlPr>
+          </m:sSubPr>
+          <m:e>
+            <m:r>
+              <w:rPr>
+                <w:rFonts w:ascii="Cambria Math" w:hAnsi="Cambria Math"/>
+              </w:rPr>
+              <m:t>b</m:t>
+            </m:r>
+          </m:e>
+          <m:sub>
+            <m:r>
+              <w:rPr>
+                <w:rFonts w:ascii="Cambria Math" w:hAnsi="Cambria Math"/>
+              </w:rPr>
+              <m:t>i</m:t>
+            </m:r>
+          </m:sub>
+        </m:sSub>
+      </m:oMath>
+      <w:r>
+        <w:rPr>
+          <w:rFonts w:ascii="Cambria Math" w:eastAsiaTheme="minorEastAsia" w:hAnsi="Cambria Math"/>
+        </w:rPr>
+        <w:t xml:space="preserve"> and </w:t>
+      </w:r>
+      <m:oMath>
+        <m:sSub>
+          <m:sSubPr>
+            <m:ctrlPr>
+              <w:rPr>
+                <w:rFonts w:ascii="Cambria Math" w:hAnsi="Cambria Math"/>
+                <w:i/>
+              </w:rPr>
+            </m:ctrlPr>
+          </m:sSubPr>
+          <m:e>
+            <m:r>
+              <w:rPr>
+                <w:rFonts w:ascii="Cambria Math" w:hAnsi="Cambria Math"/>
+              </w:rPr>
+              <m:t>d</m:t>
+            </m:r>
+          </m:e>
+          <m:sub>
+            <m:r>
+              <w:rPr>
+                <w:rFonts w:ascii="Cambria Math" w:hAnsi="Cambria Math"/>
+              </w:rPr>
+              <m:t>i</m:t>
+            </m:r>
+          </m:sub>
+        </m:sSub>
+      </m:oMath>
+      <w:r>
+        <w:rPr>
+          <w:rFonts w:ascii="Cambria Math" w:eastAsiaTheme="minorEastAsia" w:hAnsi="Cambria Math"/>
+        </w:rPr>
+        <w:t>. Since every person was born and died at some point, we add the edge (</w:t>
+      </w:r>
+      <m:oMath>
+        <m:sSub>
+          <m:sSubPr>
+            <m:ctrlPr>
+              <w:rPr>
+                <w:rFonts w:ascii="Cambria Math" w:hAnsi="Cambria Math"/>
+                <w:i/>
+              </w:rPr>
+            </m:ctrlPr>
+          </m:sSubPr>
+          <m:e>
+            <m:r>
+              <w:rPr>
+                <w:rFonts w:ascii="Cambria Math" w:hAnsi="Cambria Math"/>
+              </w:rPr>
+              <m:t>b</m:t>
+            </m:r>
+          </m:e>
+          <m:sub>
+            <m:r>
+              <w:rPr>
+                <w:rFonts w:ascii="Cambria Math" w:hAnsi="Cambria Math"/>
+              </w:rPr>
+              <m:t>i</m:t>
+            </m:r>
+          </m:sub>
+        </m:sSub>
+        <m:r>
+          <w:rPr>
+            <w:rFonts w:ascii="Cambria Math" w:hAnsi="Cambria Math"/>
+          </w:rPr>
+          <m:t>,</m:t>
+        </m:r>
+        <m:sSub>
+          <m:sSubPr>
+            <m:ctrlPr>
+              <w:rPr>
+                <w:rFonts w:ascii="Cambria Math" w:hAnsi="Cambria Math"/>
+                <w:i/>
+              </w:rPr>
+            </m:ctrlPr>
+          </m:sSubPr>
+          <m:e>
+            <m:r>
+              <w:rPr>
+                <w:rFonts w:ascii="Cambria Math" w:hAnsi="Cambria Math"/>
+              </w:rPr>
+              <m:t>d</m:t>
+            </m:r>
+          </m:e>
+          <m:sub>
+            <m:r>
+              <w:rPr>
+                <w:rFonts w:ascii="Cambria Math" w:hAnsi="Cambria Math"/>
+              </w:rPr>
+              <m:t>i</m:t>
+            </m:r>
+          </m:sub>
+        </m:sSub>
+        <m:r>
+          <w:rPr>
+            <w:rFonts w:ascii="Cambria Math" w:hAnsi="Cambria Math"/>
+          </w:rPr>
+          <m:t>)</m:t>
+        </m:r>
+      </m:oMath>
+      <w:r>
+        <w:rPr>
+          <w:rFonts w:ascii="Cambria Math" w:eastAsiaTheme="minorEastAsia" w:hAnsi="Cambria Math"/>
+        </w:rPr>
+        <w:t>.</w:t>
+      </w:r>
+      <w:r>
+        <w:rPr>
+          <w:rFonts w:ascii="Cambria Math" w:hAnsi="Cambria Math"/>
+          <w:b/>
+          <w:bCs/>
+        </w:rPr>
+        <w:t xml:space="preserve"> </w:t>
+      </w:r>
+      <w:r>
+        <w:rPr>
+          <w:rFonts w:ascii="Cambria Math" w:hAnsi="Cambria Math"/>
+        </w:rPr>
+        <w:t xml:space="preserve">For all relations where we know </w:t>
+      </w:r>
+      <m:oMath>
+        <m:sSub>
+          <m:sSubPr>
+            <m:ctrlPr>
+              <w:rPr>
+                <w:rFonts w:ascii="Cambria Math" w:hAnsi="Cambria Math"/>
+                <w:i/>
+              </w:rPr>
+            </m:ctrlPr>
+          </m:sSubPr>
+          <m:e>
+            <m:r>
+              <w:rPr>
+                <w:rFonts w:ascii="Cambria Math" w:hAnsi="Cambria Math"/>
+              </w:rPr>
+              <m:t>P</m:t>
+            </m:r>
+          </m:e>
+          <m:sub>
+            <m:r>
+              <w:rPr>
+                <w:rFonts w:ascii="Cambria Math" w:hAnsi="Cambria Math"/>
+              </w:rPr>
+              <m:t>i</m:t>
+            </m:r>
+          </m:sub>
+        </m:sSub>
+        <m:r>
+          <w:rPr>
+            <w:rFonts w:ascii="Cambria Math" w:hAnsi="Cambria Math"/>
+          </w:rPr>
+          <m:t xml:space="preserve"> </m:t>
+        </m:r>
+      </m:oMath>
+      <w:r>
+        <w:rPr>
+          <w:rFonts w:ascii="Cambria Math" w:eastAsiaTheme="minorEastAsia" w:hAnsi="Cambria Math"/>
+        </w:rPr>
+        <w:t xml:space="preserve">died before </w:t>
+      </w:r>
+      <m:oMath>
+        <m:sSub>
+          <m:sSubPr>
+            <m:ctrlPr>
+              <w:rPr>
+                <w:rFonts w:ascii="Cambria Math" w:hAnsi="Cambria Math"/>
+                <w:i/>
+              </w:rPr>
+            </m:ctrlPr>
+          </m:sSubPr>
+          <m:e>
+            <m:r>
+              <w:rPr>
+                <w:rFonts w:ascii="Cambria Math" w:hAnsi="Cambria Math"/>
+              </w:rPr>
+              <m:t>P</m:t>
+            </m:r>
+          </m:e>
+          <m:sub>
+            <m:r>
+              <w:rPr>
+                <w:rFonts w:ascii="Cambria Math" w:hAnsi="Cambria Math"/>
+              </w:rPr>
+              <m:t>j</m:t>
+            </m:r>
+          </m:sub>
+        </m:sSub>
+      </m:oMath>
+      <w:r>
+        <w:rPr>
+          <w:rFonts w:ascii="Cambria Math" w:eastAsiaTheme="minorEastAsia" w:hAnsi="Cambria Math"/>
+        </w:rPr>
+        <w:t xml:space="preserve">, we can construct a directed </w:t>
+      </w:r>
+      <w:r>
+        <w:rPr>
+          <w:rFonts w:ascii="Cambria Math" w:eastAsiaTheme="minorEastAsia" w:hAnsi="Cambria Math"/>
+        </w:rPr>
+        <w:t>edge from</w:t>
+      </w:r>
+      <m:oMath>
+        <m:r>
+          <w:rPr>
+            <w:rFonts w:ascii="Cambria Math" w:eastAsiaTheme="minorEastAsia" w:hAnsi="Cambria Math"/>
+          </w:rPr>
+          <m:t xml:space="preserve"> </m:t>
+        </m:r>
+        <m:r>
+          <m:rPr>
+            <m:sty m:val="p"/>
+          </m:rPr>
+          <w:rPr>
+            <w:rFonts w:ascii="Cambria Math" w:eastAsiaTheme="minorEastAsia" w:hAnsi="Cambria Math"/>
+          </w:rPr>
+          <m:t>(</m:t>
+        </m:r>
+        <m:sSub>
+          <m:sSubPr>
+            <m:ctrlPr>
+              <w:rPr>
+                <w:rFonts w:ascii="Cambria Math" w:hAnsi="Cambria Math"/>
+                <w:i/>
+              </w:rPr>
+            </m:ctrlPr>
+          </m:sSubPr>
+          <m:e>
+            <m:r>
+              <w:rPr>
+                <w:rFonts w:ascii="Cambria Math" w:hAnsi="Cambria Math"/>
+              </w:rPr>
+              <m:t>d</m:t>
+            </m:r>
+          </m:e>
+          <m:sub>
+            <m:r>
+              <w:rPr>
+                <w:rFonts w:ascii="Cambria Math" w:hAnsi="Cambria Math"/>
+              </w:rPr>
+              <m:t>i</m:t>
+            </m:r>
+          </m:sub>
+        </m:sSub>
+        <m:r>
+          <w:rPr>
+            <w:rFonts w:ascii="Cambria Math" w:hAnsi="Cambria Math"/>
+          </w:rPr>
+          <m:t>,</m:t>
+        </m:r>
+        <m:sSub>
+          <m:sSubPr>
+            <m:ctrlPr>
+              <w:rPr>
+                <w:rFonts w:ascii="Cambria Math" w:hAnsi="Cambria Math"/>
+                <w:i/>
+              </w:rPr>
+            </m:ctrlPr>
+          </m:sSubPr>
+          <m:e>
+            <m:r>
+              <w:rPr>
+                <w:rFonts w:ascii="Cambria Math" w:hAnsi="Cambria Math"/>
+              </w:rPr>
+              <m:t>b</m:t>
+            </m:r>
+          </m:e>
+          <m:sub>
+            <m:r>
+              <w:rPr>
+                <w:rFonts w:ascii="Cambria Math" w:hAnsi="Cambria Math"/>
+              </w:rPr>
+              <m:t>j</m:t>
+            </m:r>
+          </m:sub>
+        </m:sSub>
+        <m:r>
+          <w:rPr>
+            <w:rFonts w:ascii="Cambria Math" w:hAnsi="Cambria Math"/>
+          </w:rPr>
+          <m:t>)</m:t>
+        </m:r>
+      </m:oMath>
+      <w:r>
+        <w:rPr>
+          <w:rFonts w:ascii="Cambria Math" w:eastAsiaTheme="minorEastAsia" w:hAnsi="Cambria Math"/>
+        </w:rPr>
+        <w:t xml:space="preserve">. </w:t>
+      </w:r>
+      <w:r>
+        <w:rPr>
+          <w:rFonts w:ascii="Cambria Math" w:eastAsiaTheme="minorEastAsia" w:hAnsi="Cambria Math"/>
+        </w:rPr>
+        <w:t xml:space="preserve">For relations where we know the </w:t>
+      </w:r>
+      <m:oMath>
+        <m:sSub>
+          <m:sSubPr>
+            <m:ctrlPr>
+              <w:rPr>
+                <w:rFonts w:ascii="Cambria Math" w:hAnsi="Cambria Math"/>
+                <w:i/>
+              </w:rPr>
+            </m:ctrlPr>
+          </m:sSubPr>
+          <m:e>
+            <m:r>
+              <w:rPr>
+                <w:rFonts w:ascii="Cambria Math" w:hAnsi="Cambria Math"/>
+              </w:rPr>
+              <m:t>P</m:t>
+            </m:r>
+          </m:e>
+          <m:sub>
+            <m:r>
+              <w:rPr>
+                <w:rFonts w:ascii="Cambria Math" w:hAnsi="Cambria Math"/>
+              </w:rPr>
+              <m:t>i</m:t>
+            </m:r>
+          </m:sub>
+        </m:sSub>
+        <m:r>
+          <w:rPr>
+            <w:rFonts w:ascii="Cambria Math" w:hAnsi="Cambria Math"/>
+          </w:rPr>
+          <m:t xml:space="preserve"> </m:t>
+        </m:r>
+      </m:oMath>
+      <w:r>
+        <w:rPr>
+          <w:rFonts w:ascii="Cambria Math" w:eastAsiaTheme="minorEastAsia" w:hAnsi="Cambria Math"/>
+        </w:rPr>
+        <w:t>overlapped with</w:t>
+      </w:r>
+      <w:r>
+        <w:rPr>
+          <w:rFonts w:ascii="Cambria Math" w:eastAsiaTheme="minorEastAsia" w:hAnsi="Cambria Math"/>
+        </w:rPr>
+        <w:t xml:space="preserve"> </w:t>
+      </w:r>
+      <m:oMath>
+        <m:sSub>
+          <m:sSubPr>
+            <m:ctrlPr>
+              <w:rPr>
+                <w:rFonts w:ascii="Cambria Math" w:hAnsi="Cambria Math"/>
+                <w:i/>
+              </w:rPr>
+            </m:ctrlPr>
+          </m:sSubPr>
+          <m:e>
+            <m:r>
+              <w:rPr>
+                <w:rFonts w:ascii="Cambria Math" w:hAnsi="Cambria Math"/>
+              </w:rPr>
+              <m:t>P</m:t>
+            </m:r>
+          </m:e>
+          <m:sub>
+            <m:r>
+              <w:rPr>
+                <w:rFonts w:ascii="Cambria Math" w:hAnsi="Cambria Math"/>
+              </w:rPr>
+              <m:t>j</m:t>
+            </m:r>
+          </m:sub>
+        </m:sSub>
+      </m:oMath>
+      <w:r>
+        <w:rPr>
+          <w:rFonts w:ascii="Cambria Math" w:eastAsiaTheme="minorEastAsia" w:hAnsi="Cambria Math"/>
+        </w:rPr>
+        <w:t xml:space="preserve">, </w:t>
+      </w:r>
+      <w:r>
+        <w:rPr>
+          <w:rFonts w:ascii="Cambria Math" w:eastAsiaTheme="minorEastAsia" w:hAnsi="Cambria Math"/>
+        </w:rPr>
+        <w:t xml:space="preserve">we add edges </w:t>
+      </w:r>
+      <m:oMath>
+        <m:r>
+          <m:rPr>
+            <m:sty m:val="p"/>
+          </m:rPr>
+          <w:rPr>
+            <w:rFonts w:ascii="Cambria Math" w:eastAsiaTheme="minorEastAsia" w:hAnsi="Cambria Math"/>
+          </w:rPr>
+          <m:t>(</m:t>
+        </m:r>
+        <m:sSub>
+          <m:sSubPr>
+            <m:ctrlPr>
+              <w:rPr>
+                <w:rFonts w:ascii="Cambria Math" w:hAnsi="Cambria Math"/>
+                <w:i/>
+              </w:rPr>
+            </m:ctrlPr>
+          </m:sSubPr>
+          <m:e>
+            <m:r>
+              <w:rPr>
+                <w:rFonts w:ascii="Cambria Math" w:hAnsi="Cambria Math"/>
+              </w:rPr>
+              <m:t>b</m:t>
+            </m:r>
+          </m:e>
+          <m:sub>
+            <m:r>
+              <w:rPr>
+                <w:rFonts w:ascii="Cambria Math" w:hAnsi="Cambria Math"/>
+              </w:rPr>
+              <m:t>i</m:t>
+            </m:r>
+          </m:sub>
+        </m:sSub>
+        <m:r>
+          <w:rPr>
+            <w:rFonts w:ascii="Cambria Math" w:hAnsi="Cambria Math"/>
+          </w:rPr>
+          <m:t>,</m:t>
+        </m:r>
+        <m:sSub>
+          <m:sSubPr>
+            <m:ctrlPr>
+              <w:rPr>
+                <w:rFonts w:ascii="Cambria Math" w:hAnsi="Cambria Math"/>
+                <w:i/>
+              </w:rPr>
+            </m:ctrlPr>
+          </m:sSubPr>
+          <m:e>
+            <m:r>
+              <w:rPr>
+                <w:rFonts w:ascii="Cambria Math" w:hAnsi="Cambria Math"/>
+              </w:rPr>
+              <m:t>d</m:t>
+            </m:r>
+          </m:e>
+          <m:sub>
+            <m:r>
+              <w:rPr>
+                <w:rFonts w:ascii="Cambria Math" w:hAnsi="Cambria Math"/>
+              </w:rPr>
+              <m:t>j</m:t>
+            </m:r>
+          </m:sub>
+        </m:sSub>
+        <m:r>
+          <w:rPr>
+            <w:rFonts w:ascii="Cambria Math" w:hAnsi="Cambria Math"/>
+          </w:rPr>
+          <m:t>)</m:t>
+        </m:r>
+      </m:oMath>
+      <w:r>
+        <w:rPr>
+          <w:rFonts w:ascii="Cambria Math" w:eastAsiaTheme="minorEastAsia" w:hAnsi="Cambria Math"/>
+        </w:rPr>
+        <w:t xml:space="preserve"> and </w:t>
+      </w:r>
+      <m:oMath>
+        <m:r>
+          <m:rPr>
+            <m:sty m:val="p"/>
+          </m:rPr>
+          <w:rPr>
+            <w:rFonts w:ascii="Cambria Math" w:eastAsiaTheme="minorEastAsia" w:hAnsi="Cambria Math"/>
+          </w:rPr>
+          <m:t>(</m:t>
+        </m:r>
+        <m:sSub>
+          <m:sSubPr>
+            <m:ctrlPr>
+              <w:rPr>
+                <w:rFonts w:ascii="Cambria Math" w:hAnsi="Cambria Math"/>
+                <w:i/>
+              </w:rPr>
+            </m:ctrlPr>
+          </m:sSubPr>
+          <m:e>
+            <m:r>
+              <w:rPr>
+                <w:rFonts w:ascii="Cambria Math" w:hAnsi="Cambria Math"/>
+              </w:rPr>
+              <m:t>b</m:t>
+            </m:r>
+          </m:e>
+          <m:sub>
+            <m:r>
+              <w:rPr>
+                <w:rFonts w:ascii="Cambria Math" w:hAnsi="Cambria Math"/>
+              </w:rPr>
+              <m:t>j</m:t>
+            </m:r>
+          </m:sub>
+        </m:sSub>
+        <m:r>
+          <w:rPr>
+            <w:rFonts w:ascii="Cambria Math" w:hAnsi="Cambria Math"/>
+          </w:rPr>
+          <m:t>,</m:t>
+        </m:r>
+        <m:sSub>
+          <m:sSubPr>
+            <m:ctrlPr>
+              <w:rPr>
+                <w:rFonts w:ascii="Cambria Math" w:hAnsi="Cambria Math"/>
+                <w:i/>
+              </w:rPr>
+            </m:ctrlPr>
+          </m:sSubPr>
+          <m:e>
+            <m:r>
+              <w:rPr>
+                <w:rFonts w:ascii="Cambria Math" w:hAnsi="Cambria Math"/>
+              </w:rPr>
+              <m:t>d</m:t>
+            </m:r>
+          </m:e>
+          <m:sub>
+            <m:r>
+              <w:rPr>
+                <w:rFonts w:ascii="Cambria Math" w:hAnsi="Cambria Math"/>
+              </w:rPr>
+              <m:t>i</m:t>
+            </m:r>
+          </m:sub>
+        </m:sSub>
+        <m:r>
+          <w:rPr>
+            <w:rFonts w:ascii="Cambria Math" w:hAnsi="Cambria Math"/>
+          </w:rPr>
+          <m:t>)</m:t>
+        </m:r>
+      </m:oMath>
+      <w:r>
+        <w:rPr>
+          <w:rFonts w:ascii="Cambria Math" w:eastAsiaTheme="minorEastAsia" w:hAnsi="Cambria Math"/>
+        </w:rPr>
+        <w:t xml:space="preserve">. </w:t>
+      </w:r>
+      <w:r>
+        <w:rPr>
+          <w:rFonts w:ascii="Cambria Math" w:eastAsiaTheme="minorEastAsia" w:hAnsi="Cambria Math"/>
+        </w:rPr>
+        <w:t>The algorithm looks like the following:</w:t>
+      </w:r>
+    </w:p>
+    <w:p>
+      <w:pPr>
+        <w:ind w:left="720"/>
+        <w:rPr>
+          <w:rFonts w:ascii="Consolas" w:eastAsiaTheme="minorEastAsia" w:hAnsi="Consolas"/>
+          <w:sz w:val="20"/>
+          <w:szCs w:val="20"/>
+        </w:rPr>
+      </w:pPr>
+      <w:r>
+        <w:rPr>
+          <w:rFonts w:ascii="Consolas" w:eastAsiaTheme="minorEastAsia" w:hAnsi="Consolas"/>
+          <w:sz w:val="20"/>
+          <w:szCs w:val="20"/>
+        </w:rPr>
+        <w:t xml:space="preserve">Loop through </w:t>
+      </w:r>
+      <w:proofErr w:type="gramStart"/>
+      <w:r>
+        <w:rPr>
+          <w:rFonts w:ascii="Consolas" w:eastAsiaTheme="minorEastAsia" w:hAnsi="Consolas"/>
+          <w:sz w:val="20"/>
+          <w:szCs w:val="20"/>
+        </w:rPr>
+        <w:t>all of</w:t>
+      </w:r>
+      <w:proofErr w:type="gramEnd"/>
+      <w:r>
+        <w:rPr>
+          <w:rFonts w:ascii="Consolas" w:eastAsiaTheme="minorEastAsia" w:hAnsi="Consolas"/>
+          <w:sz w:val="20"/>
+          <w:szCs w:val="20"/>
+        </w:rPr>
+        <w:t xml:space="preserve"> the relations</w:t>
+      </w:r>
+    </w:p>
+    <w:p>
+      <w:pPr>
+        <w:ind w:left="720"/>
+        <w:rPr>
+          <w:rFonts w:ascii="Consolas" w:eastAsiaTheme="minorEastAsia" w:hAnsi="Consolas"/>
+          <w:sz w:val="20"/>
+          <w:szCs w:val="20"/>
+        </w:rPr>
+      </w:pPr>
+      <w:r>
+        <w:rPr>
+          <w:rFonts w:ascii="Consolas" w:eastAsiaTheme="minorEastAsia" w:hAnsi="Consolas"/>
+          <w:sz w:val="20"/>
+          <w:szCs w:val="20"/>
+        </w:rPr>
+        <w:t xml:space="preserve">    For </w:t>
+      </w:r>
+      <w:proofErr w:type="spellStart"/>
+      <w:r>
+        <w:rPr>
+          <w:rFonts w:ascii="Consolas" w:eastAsiaTheme="minorEastAsia" w:hAnsi="Consolas"/>
+          <w:sz w:val="20"/>
+          <w:szCs w:val="20"/>
+        </w:rPr>
+        <w:t>P</w:t>
+      </w:r>
+      <w:r>
+        <w:rPr>
+          <w:rFonts w:ascii="Consolas" w:eastAsiaTheme="minorEastAsia" w:hAnsi="Consolas"/>
+          <w:sz w:val="20"/>
+          <w:szCs w:val="20"/>
+        </w:rPr>
+        <w:t>_</w:t>
+      </w:r>
+      <w:r>
+        <w:rPr>
+          <w:rFonts w:ascii="Consolas" w:eastAsiaTheme="minorEastAsia" w:hAnsi="Consolas"/>
+          <w:sz w:val="20"/>
+          <w:szCs w:val="20"/>
+        </w:rPr>
+        <w:t>i</w:t>
+      </w:r>
+      <w:proofErr w:type="spellEnd"/>
+      <w:r>
+        <w:rPr>
+          <w:rFonts w:ascii="Consolas" w:eastAsiaTheme="minorEastAsia" w:hAnsi="Consolas"/>
+          <w:sz w:val="20"/>
+          <w:szCs w:val="20"/>
+        </w:rPr>
+        <w:t xml:space="preserve"> and </w:t>
+      </w:r>
+      <w:proofErr w:type="spellStart"/>
+      <w:r>
+        <w:rPr>
+          <w:rFonts w:ascii="Consolas" w:eastAsiaTheme="minorEastAsia" w:hAnsi="Consolas"/>
+          <w:sz w:val="20"/>
+          <w:szCs w:val="20"/>
+        </w:rPr>
+        <w:t>P</w:t>
+      </w:r>
+      <w:r>
+        <w:rPr>
+          <w:rFonts w:ascii="Consolas" w:eastAsiaTheme="minorEastAsia" w:hAnsi="Consolas"/>
+          <w:sz w:val="20"/>
+          <w:szCs w:val="20"/>
+        </w:rPr>
+        <w:t>_</w:t>
+      </w:r>
+      <w:r>
+        <w:rPr>
+          <w:rFonts w:ascii="Consolas" w:eastAsiaTheme="minorEastAsia" w:hAnsi="Consolas"/>
+          <w:sz w:val="20"/>
+          <w:szCs w:val="20"/>
+        </w:rPr>
+        <w:t>j</w:t>
+      </w:r>
+      <w:proofErr w:type="spellEnd"/>
+      <w:r>
+        <w:rPr>
+          <w:rFonts w:ascii="Consolas" w:eastAsiaTheme="minorEastAsia" w:hAnsi="Consolas"/>
+          <w:sz w:val="20"/>
+          <w:szCs w:val="20"/>
+        </w:rPr>
+        <w:t xml:space="preserve"> in the relations</w:t>
+      </w:r>
+    </w:p>
+    <w:p>
+      <w:pPr>
+        <w:ind w:left="720"/>
+        <w:rPr>
+          <w:rFonts w:ascii="Consolas" w:eastAsiaTheme="minorEastAsia" w:hAnsi="Consolas"/>
+          <w:sz w:val="20"/>
+          <w:szCs w:val="20"/>
+        </w:rPr>
+      </w:pPr>
+      <w:r>
+        <w:rPr>
+          <w:rFonts w:ascii="Consolas" w:eastAsiaTheme="minorEastAsia" w:hAnsi="Consolas"/>
           <w:sz w:val="20"/>
           <w:szCs w:val="20"/>
         </w:rPr>
         <w:lastRenderedPageBreak/>
-        <w:t xml:space="preserve">For any level </w:t>
+        <w:t xml:space="preserve">        Add 2 nodes: </w:t>
       </w:r>
       <w:proofErr w:type="spellStart"/>
       <w:r>
         <w:rPr>
-          <w:rFonts w:ascii="Consolas" w:hAnsi="Consolas"/>
+          <w:rFonts w:ascii="Consolas" w:eastAsiaTheme="minorEastAsia" w:hAnsi="Consolas"/>
+          <w:sz w:val="20"/>
+          <w:szCs w:val="20"/>
+        </w:rPr>
+        <w:t>b</w:t>
+      </w:r>
+      <w:r>
+        <w:rPr>
+          <w:rFonts w:ascii="Consolas" w:eastAsiaTheme="minorEastAsia" w:hAnsi="Consolas"/>
+          <w:sz w:val="20"/>
+          <w:szCs w:val="20"/>
+        </w:rPr>
+        <w:t>_</w:t>
+      </w:r>
+      <w:r>
+        <w:rPr>
+          <w:rFonts w:ascii="Consolas" w:eastAsiaTheme="minorEastAsia" w:hAnsi="Consolas"/>
           <w:sz w:val="20"/>
           <w:szCs w:val="20"/>
         </w:rPr>
@@ -933,65 +3377,692 @@
       <w:proofErr w:type="spellEnd"/>
       <w:r>
         <w:rPr>
-          <w:rFonts w:ascii="Consolas" w:hAnsi="Consolas"/>
-          <w:sz w:val="20"/>
-          <w:szCs w:val="20"/>
-        </w:rPr>
-        <w:t xml:space="preserve"> where 1 ≤ j ≤ n/2 and there is only 1 node in level 1 (called v)</w:t>
-      </w:r>
-    </w:p>
-    <w:p>
-      <w:pPr>
-        <w:rPr>
-          <w:rFonts w:ascii="Consolas" w:hAnsi="Consolas"/>
-          <w:sz w:val="20"/>
-          <w:szCs w:val="20"/>
-        </w:rPr>
-      </w:pPr>
-      <w:r>
-        <w:rPr>
-          <w:rFonts w:ascii="Consolas" w:hAnsi="Consolas"/>
-          <w:sz w:val="20"/>
-          <w:szCs w:val="20"/>
-        </w:rPr>
-        <w:t xml:space="preserve">    return v</w:t>
-      </w:r>
-    </w:p>
-    <w:p>
-      <w:pPr>
-        <w:rPr>
-          <w:rFonts w:ascii="Consolas" w:hAnsi="Consolas"/>
-          <w:sz w:val="20"/>
-          <w:szCs w:val="20"/>
-        </w:rPr>
-      </w:pPr>
+          <w:rFonts w:ascii="Consolas" w:eastAsiaTheme="minorEastAsia" w:hAnsi="Consolas"/>
+          <w:sz w:val="20"/>
+          <w:szCs w:val="20"/>
+        </w:rPr>
+        <w:t xml:space="preserve"> and </w:t>
+      </w:r>
+      <w:proofErr w:type="spellStart"/>
+      <w:r>
+        <w:rPr>
+          <w:rFonts w:ascii="Consolas" w:eastAsiaTheme="minorEastAsia" w:hAnsi="Consolas"/>
+          <w:sz w:val="20"/>
+          <w:szCs w:val="20"/>
+        </w:rPr>
+        <w:t>d</w:t>
+      </w:r>
+      <w:r>
+        <w:rPr>
+          <w:rFonts w:ascii="Consolas" w:eastAsiaTheme="minorEastAsia" w:hAnsi="Consolas"/>
+          <w:sz w:val="20"/>
+          <w:szCs w:val="20"/>
+        </w:rPr>
+        <w:t>_</w:t>
+      </w:r>
+      <w:r>
+        <w:rPr>
+          <w:rFonts w:ascii="Consolas" w:eastAsiaTheme="minorEastAsia" w:hAnsi="Consolas"/>
+          <w:sz w:val="20"/>
+          <w:szCs w:val="20"/>
+        </w:rPr>
+        <w:t>i</w:t>
+      </w:r>
+      <w:proofErr w:type="spellEnd"/>
+      <w:r>
+        <w:rPr>
+          <w:rFonts w:ascii="Consolas" w:eastAsiaTheme="minorEastAsia" w:hAnsi="Consolas"/>
+          <w:sz w:val="20"/>
+          <w:szCs w:val="20"/>
+        </w:rPr>
+        <w:t xml:space="preserve"> </w:t>
+      </w:r>
+    </w:p>
+    <w:p>
+      <w:pPr>
+        <w:ind w:left="720"/>
+        <w:rPr>
+          <w:rFonts w:ascii="Consolas" w:eastAsiaTheme="minorEastAsia" w:hAnsi="Consolas"/>
+          <w:sz w:val="20"/>
+          <w:szCs w:val="20"/>
+        </w:rPr>
+      </w:pPr>
+      <w:r>
+        <w:rPr>
+          <w:rFonts w:ascii="Consolas" w:eastAsiaTheme="minorEastAsia" w:hAnsi="Consolas"/>
+          <w:sz w:val="20"/>
+          <w:szCs w:val="20"/>
+        </w:rPr>
+        <w:t xml:space="preserve">        Add </w:t>
+      </w:r>
+      <w:proofErr w:type="spellStart"/>
+      <w:r>
+        <w:rPr>
+          <w:rFonts w:ascii="Consolas" w:eastAsiaTheme="minorEastAsia" w:hAnsi="Consolas"/>
+          <w:sz w:val="20"/>
+          <w:szCs w:val="20"/>
+        </w:rPr>
+        <w:t>dir</w:t>
+      </w:r>
+      <w:proofErr w:type="spellEnd"/>
+      <w:r>
+        <w:rPr>
+          <w:rFonts w:ascii="Consolas" w:eastAsiaTheme="minorEastAsia" w:hAnsi="Consolas"/>
+          <w:sz w:val="20"/>
+          <w:szCs w:val="20"/>
+        </w:rPr>
+        <w:t xml:space="preserve"> edge from </w:t>
+      </w:r>
+      <w:proofErr w:type="spellStart"/>
+      <w:r>
+        <w:rPr>
+          <w:rFonts w:ascii="Consolas" w:eastAsiaTheme="minorEastAsia" w:hAnsi="Consolas"/>
+          <w:sz w:val="20"/>
+          <w:szCs w:val="20"/>
+        </w:rPr>
+        <w:t>b</w:t>
+      </w:r>
+      <w:r>
+        <w:rPr>
+          <w:rFonts w:ascii="Consolas" w:eastAsiaTheme="minorEastAsia" w:hAnsi="Consolas"/>
+          <w:sz w:val="20"/>
+          <w:szCs w:val="20"/>
+        </w:rPr>
+        <w:t>_</w:t>
+      </w:r>
+      <w:r>
+        <w:rPr>
+          <w:rFonts w:ascii="Consolas" w:eastAsiaTheme="minorEastAsia" w:hAnsi="Consolas"/>
+          <w:sz w:val="20"/>
+          <w:szCs w:val="20"/>
+        </w:rPr>
+        <w:t>i</w:t>
+      </w:r>
+      <w:proofErr w:type="spellEnd"/>
+      <w:r>
+        <w:rPr>
+          <w:rFonts w:ascii="Consolas" w:eastAsiaTheme="minorEastAsia" w:hAnsi="Consolas"/>
+          <w:sz w:val="20"/>
+          <w:szCs w:val="20"/>
+        </w:rPr>
+        <w:t xml:space="preserve"> to </w:t>
+      </w:r>
+      <w:proofErr w:type="spellStart"/>
+      <w:r>
+        <w:rPr>
+          <w:rFonts w:ascii="Consolas" w:eastAsiaTheme="minorEastAsia" w:hAnsi="Consolas"/>
+          <w:sz w:val="20"/>
+          <w:szCs w:val="20"/>
+        </w:rPr>
+        <w:t>d</w:t>
+      </w:r>
+      <w:r>
+        <w:rPr>
+          <w:rFonts w:ascii="Consolas" w:eastAsiaTheme="minorEastAsia" w:hAnsi="Consolas"/>
+          <w:sz w:val="20"/>
+          <w:szCs w:val="20"/>
+        </w:rPr>
+        <w:t>_</w:t>
+      </w:r>
+      <w:r>
+        <w:rPr>
+          <w:rFonts w:ascii="Consolas" w:eastAsiaTheme="minorEastAsia" w:hAnsi="Consolas"/>
+          <w:sz w:val="20"/>
+          <w:szCs w:val="20"/>
+        </w:rPr>
+        <w:t>i</w:t>
+      </w:r>
+      <w:proofErr w:type="spellEnd"/>
+    </w:p>
+    <w:p>
+      <w:pPr>
+        <w:ind w:left="720"/>
+        <w:rPr>
+          <w:rFonts w:ascii="Consolas" w:eastAsiaTheme="minorEastAsia" w:hAnsi="Consolas"/>
+          <w:sz w:val="20"/>
+          <w:szCs w:val="20"/>
+        </w:rPr>
+      </w:pPr>
+      <w:r>
+        <w:rPr>
+          <w:rFonts w:ascii="Consolas" w:eastAsiaTheme="minorEastAsia" w:hAnsi="Consolas"/>
+          <w:sz w:val="20"/>
+          <w:szCs w:val="20"/>
+        </w:rPr>
+        <w:t xml:space="preserve">    If the relation is </w:t>
+      </w:r>
+      <w:proofErr w:type="spellStart"/>
+      <w:r>
+        <w:rPr>
+          <w:rFonts w:ascii="Consolas" w:eastAsiaTheme="minorEastAsia" w:hAnsi="Consolas"/>
+          <w:sz w:val="20"/>
+          <w:szCs w:val="20"/>
+        </w:rPr>
+        <w:t>P</w:t>
+      </w:r>
+      <w:r>
+        <w:rPr>
+          <w:rFonts w:ascii="Consolas" w:eastAsiaTheme="minorEastAsia" w:hAnsi="Consolas"/>
+          <w:sz w:val="20"/>
+          <w:szCs w:val="20"/>
+        </w:rPr>
+        <w:t>_</w:t>
+      </w:r>
+      <w:r>
+        <w:rPr>
+          <w:rFonts w:ascii="Consolas" w:eastAsiaTheme="minorEastAsia" w:hAnsi="Consolas"/>
+          <w:sz w:val="20"/>
+          <w:szCs w:val="20"/>
+        </w:rPr>
+        <w:t>i</w:t>
+      </w:r>
+      <w:proofErr w:type="spellEnd"/>
+      <w:r>
+        <w:rPr>
+          <w:rFonts w:ascii="Consolas" w:eastAsiaTheme="minorEastAsia" w:hAnsi="Consolas"/>
+          <w:sz w:val="20"/>
+          <w:szCs w:val="20"/>
+        </w:rPr>
+        <w:t xml:space="preserve"> died before </w:t>
+      </w:r>
+      <w:proofErr w:type="spellStart"/>
+      <w:r>
+        <w:rPr>
+          <w:rFonts w:ascii="Consolas" w:eastAsiaTheme="minorEastAsia" w:hAnsi="Consolas"/>
+          <w:sz w:val="20"/>
+          <w:szCs w:val="20"/>
+        </w:rPr>
+        <w:t>P</w:t>
+      </w:r>
+      <w:r>
+        <w:rPr>
+          <w:rFonts w:ascii="Consolas" w:eastAsiaTheme="minorEastAsia" w:hAnsi="Consolas"/>
+          <w:sz w:val="20"/>
+          <w:szCs w:val="20"/>
+        </w:rPr>
+        <w:t>_</w:t>
+      </w:r>
+      <w:r>
+        <w:rPr>
+          <w:rFonts w:ascii="Consolas" w:eastAsiaTheme="minorEastAsia" w:hAnsi="Consolas"/>
+          <w:sz w:val="20"/>
+          <w:szCs w:val="20"/>
+        </w:rPr>
+        <w:t>j</w:t>
+      </w:r>
+      <w:proofErr w:type="spellEnd"/>
+    </w:p>
+    <w:p>
+      <w:pPr>
+        <w:ind w:left="720"/>
+        <w:rPr>
+          <w:rFonts w:ascii="Consolas" w:eastAsiaTheme="minorEastAsia" w:hAnsi="Consolas"/>
+          <w:sz w:val="20"/>
+          <w:szCs w:val="20"/>
+        </w:rPr>
+      </w:pPr>
+      <w:r>
+        <w:rPr>
+          <w:rFonts w:ascii="Consolas" w:eastAsiaTheme="minorEastAsia" w:hAnsi="Consolas"/>
+          <w:sz w:val="20"/>
+          <w:szCs w:val="20"/>
+        </w:rPr>
+        <w:t xml:space="preserve">        Add </w:t>
+      </w:r>
+      <w:proofErr w:type="spellStart"/>
+      <w:r>
+        <w:rPr>
+          <w:rFonts w:ascii="Consolas" w:eastAsiaTheme="minorEastAsia" w:hAnsi="Consolas"/>
+          <w:sz w:val="20"/>
+          <w:szCs w:val="20"/>
+        </w:rPr>
+        <w:t>dir</w:t>
+      </w:r>
+      <w:proofErr w:type="spellEnd"/>
+      <w:r>
+        <w:rPr>
+          <w:rFonts w:ascii="Consolas" w:eastAsiaTheme="minorEastAsia" w:hAnsi="Consolas"/>
+          <w:sz w:val="20"/>
+          <w:szCs w:val="20"/>
+        </w:rPr>
+        <w:t xml:space="preserve"> edge from </w:t>
+      </w:r>
+      <w:proofErr w:type="spellStart"/>
+      <w:r>
+        <w:rPr>
+          <w:rFonts w:ascii="Consolas" w:eastAsiaTheme="minorEastAsia" w:hAnsi="Consolas"/>
+          <w:sz w:val="20"/>
+          <w:szCs w:val="20"/>
+        </w:rPr>
+        <w:t>d</w:t>
+      </w:r>
+      <w:r>
+        <w:rPr>
+          <w:rFonts w:ascii="Consolas" w:eastAsiaTheme="minorEastAsia" w:hAnsi="Consolas"/>
+          <w:sz w:val="20"/>
+          <w:szCs w:val="20"/>
+        </w:rPr>
+        <w:t>_</w:t>
+      </w:r>
+      <w:r>
+        <w:rPr>
+          <w:rFonts w:ascii="Consolas" w:eastAsiaTheme="minorEastAsia" w:hAnsi="Consolas"/>
+          <w:sz w:val="20"/>
+          <w:szCs w:val="20"/>
+        </w:rPr>
+        <w:t>i</w:t>
+      </w:r>
+      <w:proofErr w:type="spellEnd"/>
+      <w:r>
+        <w:rPr>
+          <w:rFonts w:ascii="Consolas" w:eastAsiaTheme="minorEastAsia" w:hAnsi="Consolas"/>
+          <w:sz w:val="20"/>
+          <w:szCs w:val="20"/>
+        </w:rPr>
+        <w:t xml:space="preserve"> to </w:t>
+      </w:r>
+      <w:proofErr w:type="spellStart"/>
+      <w:r>
+        <w:rPr>
+          <w:rFonts w:ascii="Consolas" w:eastAsiaTheme="minorEastAsia" w:hAnsi="Consolas"/>
+          <w:sz w:val="20"/>
+          <w:szCs w:val="20"/>
+        </w:rPr>
+        <w:t>b</w:t>
+      </w:r>
+      <w:r>
+        <w:rPr>
+          <w:rFonts w:ascii="Consolas" w:eastAsiaTheme="minorEastAsia" w:hAnsi="Consolas"/>
+          <w:sz w:val="20"/>
+          <w:szCs w:val="20"/>
+        </w:rPr>
+        <w:t>_</w:t>
+      </w:r>
+      <w:r>
+        <w:rPr>
+          <w:rFonts w:ascii="Consolas" w:eastAsiaTheme="minorEastAsia" w:hAnsi="Consolas"/>
+          <w:sz w:val="20"/>
+          <w:szCs w:val="20"/>
+        </w:rPr>
+        <w:t>j</w:t>
+      </w:r>
+      <w:proofErr w:type="spellEnd"/>
+    </w:p>
+    <w:p>
+      <w:pPr>
+        <w:ind w:left="720"/>
+        <w:rPr>
+          <w:rFonts w:ascii="Consolas" w:eastAsiaTheme="minorEastAsia" w:hAnsi="Consolas"/>
+          <w:sz w:val="20"/>
+          <w:szCs w:val="20"/>
+        </w:rPr>
+      </w:pPr>
+      <w:r>
+        <w:rPr>
+          <w:rFonts w:ascii="Consolas" w:eastAsiaTheme="minorEastAsia" w:hAnsi="Consolas"/>
+          <w:sz w:val="20"/>
+          <w:szCs w:val="20"/>
+        </w:rPr>
+        <w:t xml:space="preserve">    If the relation is </w:t>
+      </w:r>
+      <w:proofErr w:type="spellStart"/>
+      <w:r>
+        <w:rPr>
+          <w:rFonts w:ascii="Consolas" w:eastAsiaTheme="minorEastAsia" w:hAnsi="Consolas"/>
+          <w:sz w:val="20"/>
+          <w:szCs w:val="20"/>
+        </w:rPr>
+        <w:t>P</w:t>
+      </w:r>
+      <w:r>
+        <w:rPr>
+          <w:rFonts w:ascii="Consolas" w:eastAsiaTheme="minorEastAsia" w:hAnsi="Consolas"/>
+          <w:sz w:val="20"/>
+          <w:szCs w:val="20"/>
+        </w:rPr>
+        <w:t>_</w:t>
+      </w:r>
+      <w:r>
+        <w:rPr>
+          <w:rFonts w:ascii="Consolas" w:eastAsiaTheme="minorEastAsia" w:hAnsi="Consolas"/>
+          <w:sz w:val="20"/>
+          <w:szCs w:val="20"/>
+        </w:rPr>
+        <w:t>i</w:t>
+      </w:r>
+      <w:proofErr w:type="spellEnd"/>
+      <w:r>
+        <w:rPr>
+          <w:rFonts w:ascii="Consolas" w:eastAsiaTheme="minorEastAsia" w:hAnsi="Consolas"/>
+          <w:sz w:val="20"/>
+          <w:szCs w:val="20"/>
+        </w:rPr>
+        <w:t xml:space="preserve"> overlapped with </w:t>
+      </w:r>
+      <w:proofErr w:type="spellStart"/>
+      <w:r>
+        <w:rPr>
+          <w:rFonts w:ascii="Consolas" w:eastAsiaTheme="minorEastAsia" w:hAnsi="Consolas"/>
+          <w:sz w:val="20"/>
+          <w:szCs w:val="20"/>
+        </w:rPr>
+        <w:t>P</w:t>
+      </w:r>
+      <w:r>
+        <w:rPr>
+          <w:rFonts w:ascii="Consolas" w:eastAsiaTheme="minorEastAsia" w:hAnsi="Consolas"/>
+          <w:sz w:val="20"/>
+          <w:szCs w:val="20"/>
+        </w:rPr>
+        <w:t>_</w:t>
+      </w:r>
+      <w:r>
+        <w:rPr>
+          <w:rFonts w:ascii="Consolas" w:eastAsiaTheme="minorEastAsia" w:hAnsi="Consolas"/>
+          <w:sz w:val="20"/>
+          <w:szCs w:val="20"/>
+        </w:rPr>
+        <w:t>j</w:t>
+      </w:r>
+      <w:proofErr w:type="spellEnd"/>
+    </w:p>
+    <w:p>
+      <w:pPr>
+        <w:ind w:left="720"/>
+        <w:rPr>
+          <w:rFonts w:ascii="Consolas" w:eastAsiaTheme="minorEastAsia" w:hAnsi="Consolas"/>
+          <w:sz w:val="20"/>
+          <w:szCs w:val="20"/>
+        </w:rPr>
+      </w:pPr>
+      <w:r>
+        <w:rPr>
+          <w:rFonts w:ascii="Consolas" w:eastAsiaTheme="minorEastAsia" w:hAnsi="Consolas"/>
+          <w:sz w:val="20"/>
+          <w:szCs w:val="20"/>
+        </w:rPr>
+        <w:t xml:space="preserve">        Add </w:t>
+      </w:r>
+      <w:proofErr w:type="spellStart"/>
+      <w:r>
+        <w:rPr>
+          <w:rFonts w:ascii="Consolas" w:eastAsiaTheme="minorEastAsia" w:hAnsi="Consolas"/>
+          <w:sz w:val="20"/>
+          <w:szCs w:val="20"/>
+        </w:rPr>
+        <w:t>dir</w:t>
+      </w:r>
+      <w:proofErr w:type="spellEnd"/>
+      <w:r>
+        <w:rPr>
+          <w:rFonts w:ascii="Consolas" w:eastAsiaTheme="minorEastAsia" w:hAnsi="Consolas"/>
+          <w:sz w:val="20"/>
+          <w:szCs w:val="20"/>
+        </w:rPr>
+        <w:t xml:space="preserve"> edge from </w:t>
+      </w:r>
+      <w:proofErr w:type="spellStart"/>
+      <w:r>
+        <w:rPr>
+          <w:rFonts w:ascii="Consolas" w:eastAsiaTheme="minorEastAsia" w:hAnsi="Consolas"/>
+          <w:sz w:val="20"/>
+          <w:szCs w:val="20"/>
+        </w:rPr>
+        <w:t>b</w:t>
+      </w:r>
+      <w:r>
+        <w:rPr>
+          <w:rFonts w:ascii="Consolas" w:eastAsiaTheme="minorEastAsia" w:hAnsi="Consolas"/>
+          <w:sz w:val="20"/>
+          <w:szCs w:val="20"/>
+        </w:rPr>
+        <w:t>_</w:t>
+      </w:r>
+      <w:r>
+        <w:rPr>
+          <w:rFonts w:ascii="Consolas" w:eastAsiaTheme="minorEastAsia" w:hAnsi="Consolas"/>
+          <w:sz w:val="20"/>
+          <w:szCs w:val="20"/>
+        </w:rPr>
+        <w:t>i</w:t>
+      </w:r>
+      <w:proofErr w:type="spellEnd"/>
+      <w:r>
+        <w:rPr>
+          <w:rFonts w:ascii="Consolas" w:eastAsiaTheme="minorEastAsia" w:hAnsi="Consolas"/>
+          <w:sz w:val="20"/>
+          <w:szCs w:val="20"/>
+        </w:rPr>
+        <w:t xml:space="preserve"> to </w:t>
+      </w:r>
+      <w:proofErr w:type="spellStart"/>
+      <w:r>
+        <w:rPr>
+          <w:rFonts w:ascii="Consolas" w:eastAsiaTheme="minorEastAsia" w:hAnsi="Consolas"/>
+          <w:sz w:val="20"/>
+          <w:szCs w:val="20"/>
+        </w:rPr>
+        <w:t>d</w:t>
+      </w:r>
+      <w:r>
+        <w:rPr>
+          <w:rFonts w:ascii="Consolas" w:eastAsiaTheme="minorEastAsia" w:hAnsi="Consolas"/>
+          <w:sz w:val="20"/>
+          <w:szCs w:val="20"/>
+        </w:rPr>
+        <w:t>_</w:t>
+      </w:r>
+      <w:r>
+        <w:rPr>
+          <w:rFonts w:ascii="Consolas" w:eastAsiaTheme="minorEastAsia" w:hAnsi="Consolas"/>
+          <w:sz w:val="20"/>
+          <w:szCs w:val="20"/>
+        </w:rPr>
+        <w:t>j</w:t>
+      </w:r>
+      <w:proofErr w:type="spellEnd"/>
+    </w:p>
+    <w:p>
+      <w:pPr>
+        <w:ind w:left="720"/>
+        <w:rPr>
+          <w:rFonts w:ascii="Cambria Math" w:eastAsiaTheme="minorEastAsia" w:hAnsi="Cambria Math"/>
+        </w:rPr>
+      </w:pPr>
+      <w:r>
+        <w:rPr>
+          <w:rFonts w:ascii="Consolas" w:eastAsiaTheme="minorEastAsia" w:hAnsi="Consolas"/>
+          <w:sz w:val="20"/>
+          <w:szCs w:val="20"/>
+        </w:rPr>
+        <w:t xml:space="preserve">        Add </w:t>
+      </w:r>
+      <w:proofErr w:type="spellStart"/>
+      <w:r>
+        <w:rPr>
+          <w:rFonts w:ascii="Consolas" w:eastAsiaTheme="minorEastAsia" w:hAnsi="Consolas"/>
+          <w:sz w:val="20"/>
+          <w:szCs w:val="20"/>
+        </w:rPr>
+        <w:t>dir</w:t>
+      </w:r>
+      <w:proofErr w:type="spellEnd"/>
+      <w:r>
+        <w:rPr>
+          <w:rFonts w:ascii="Consolas" w:eastAsiaTheme="minorEastAsia" w:hAnsi="Consolas"/>
+          <w:sz w:val="20"/>
+          <w:szCs w:val="20"/>
+        </w:rPr>
+        <w:t xml:space="preserve"> edge from </w:t>
+      </w:r>
+      <w:proofErr w:type="spellStart"/>
+      <w:r>
+        <w:rPr>
+          <w:rFonts w:ascii="Consolas" w:eastAsiaTheme="minorEastAsia" w:hAnsi="Consolas"/>
+          <w:sz w:val="20"/>
+          <w:szCs w:val="20"/>
+        </w:rPr>
+        <w:t>b</w:t>
+      </w:r>
+      <w:r>
+        <w:rPr>
+          <w:rFonts w:ascii="Consolas" w:eastAsiaTheme="minorEastAsia" w:hAnsi="Consolas"/>
+          <w:sz w:val="20"/>
+          <w:szCs w:val="20"/>
+        </w:rPr>
+        <w:t>_</w:t>
+      </w:r>
+      <w:r>
+        <w:rPr>
+          <w:rFonts w:ascii="Consolas" w:eastAsiaTheme="minorEastAsia" w:hAnsi="Consolas"/>
+          <w:sz w:val="20"/>
+          <w:szCs w:val="20"/>
+        </w:rPr>
+        <w:t>j</w:t>
+      </w:r>
+      <w:proofErr w:type="spellEnd"/>
+      <w:r>
+        <w:rPr>
+          <w:rFonts w:ascii="Consolas" w:eastAsiaTheme="minorEastAsia" w:hAnsi="Consolas"/>
+          <w:sz w:val="20"/>
+          <w:szCs w:val="20"/>
+        </w:rPr>
+        <w:t xml:space="preserve"> to </w:t>
+      </w:r>
+      <w:proofErr w:type="spellStart"/>
+      <w:r>
+        <w:rPr>
+          <w:rFonts w:ascii="Consolas" w:eastAsiaTheme="minorEastAsia" w:hAnsi="Consolas"/>
+          <w:sz w:val="20"/>
+          <w:szCs w:val="20"/>
+        </w:rPr>
+        <w:t>d</w:t>
+      </w:r>
+      <w:r>
+        <w:rPr>
+          <w:rFonts w:ascii="Consolas" w:eastAsiaTheme="minorEastAsia" w:hAnsi="Consolas"/>
+          <w:sz w:val="20"/>
+          <w:szCs w:val="20"/>
+        </w:rPr>
+        <w:t>_</w:t>
+      </w:r>
+      <w:r>
+        <w:rPr>
+          <w:rFonts w:ascii="Consolas" w:eastAsiaTheme="minorEastAsia" w:hAnsi="Consolas"/>
+          <w:sz w:val="20"/>
+          <w:szCs w:val="20"/>
+        </w:rPr>
+        <w:t>i</w:t>
+      </w:r>
+      <w:proofErr w:type="spellEnd"/>
+    </w:p>
+    <w:p>
+      <w:pPr>
+        <w:rPr>
+          <w:rFonts w:ascii="Cambria Math" w:eastAsiaTheme="minorEastAsia" w:hAnsi="Cambria Math"/>
+        </w:rPr>
+      </w:pPr>
+      <w:r>
+        <w:rPr>
+          <w:rFonts w:ascii="Cambria Math" w:eastAsiaTheme="minorEastAsia" w:hAnsi="Cambria Math"/>
+        </w:rPr>
+        <w:t xml:space="preserve">Now we run a topological sort algorithm on the directed graph. If the DG is a DAG, then we call the relations consistent, and the topological sort is our ordering of the people’s lives. If the DG has a cycle, then the topological sort algorithm will fail, and our inputs were inconsistent. </w:t>
+      </w:r>
+      <w:r>
+        <w:rPr>
+          <w:rFonts w:ascii="Cambria Math" w:eastAsiaTheme="minorEastAsia" w:hAnsi="Cambria Math"/>
+        </w:rPr>
+        <w:t>The algorithm for the topological sort looks like this:</w:t>
+      </w:r>
+    </w:p>
+    <w:p>
+      <w:pPr>
+        <w:ind w:left="720"/>
+        <w:rPr>
+          <w:rFonts w:ascii="Consolas" w:hAnsi="Consolas"/>
+          <w:sz w:val="20"/>
+          <w:szCs w:val="20"/>
+        </w:rPr>
+      </w:pPr>
+      <w:r>
+        <w:rPr>
+          <w:rFonts w:ascii="Consolas" w:hAnsi="Consolas"/>
+          <w:sz w:val="20"/>
+          <w:szCs w:val="20"/>
+        </w:rPr>
+        <w:t>Find a node v with no incoming edges and order it first</w:t>
+      </w:r>
+    </w:p>
+    <w:p>
+      <w:pPr>
+        <w:ind w:left="720"/>
+        <w:rPr>
+          <w:rFonts w:ascii="Consolas" w:hAnsi="Consolas"/>
+          <w:sz w:val="20"/>
+          <w:szCs w:val="20"/>
+        </w:rPr>
+      </w:pPr>
+      <w:r>
+        <w:rPr>
+          <w:rFonts w:ascii="Consolas" w:hAnsi="Consolas"/>
+          <w:sz w:val="20"/>
+          <w:szCs w:val="20"/>
+        </w:rPr>
+        <w:t xml:space="preserve">    Delete v from G</w:t>
+      </w:r>
       <w:bookmarkStart w:id="0" w:name="_GoBack"/>
       <w:bookmarkEnd w:id="0"/>
     </w:p>
     <w:p>
       <w:pPr>
-        <w:rPr>
-          <w:rFonts w:ascii="Cambria Math" w:hAnsi="Cambria Math"/>
-        </w:rPr>
-      </w:pPr>
-      <w:r>
-        <w:rPr>
-          <w:rFonts w:ascii="Cambria Math" w:hAnsi="Cambria Math"/>
-        </w:rPr>
-        <w:t>4. Exercise 11 on page 111</w:t>
-      </w:r>
-    </w:p>
-    <w:p>
-      <w:pPr>
-        <w:rPr>
-          <w:rFonts w:ascii="Cambria Math" w:hAnsi="Cambria Math"/>
-        </w:rPr>
-      </w:pPr>
-      <w:r>
-        <w:rPr>
-          <w:rFonts w:ascii="Cambria Math" w:hAnsi="Cambria Math"/>
-        </w:rPr>
-        <w:t>5. Exercise 12 on page 112</w:t>
+        <w:ind w:left="720"/>
+        <w:rPr>
+          <w:rFonts w:ascii="Consolas" w:hAnsi="Consolas"/>
+          <w:sz w:val="20"/>
+          <w:szCs w:val="20"/>
+        </w:rPr>
+      </w:pPr>
+      <w:r>
+        <w:rPr>
+          <w:rFonts w:ascii="Consolas" w:hAnsi="Consolas"/>
+          <w:sz w:val="20"/>
+          <w:szCs w:val="20"/>
+        </w:rPr>
+        <w:t xml:space="preserve">    Recursively compute a topological ordering of G−{v} and append this order after v</w:t>
+      </w:r>
+    </w:p>
+    <w:p>
+      <w:pPr>
+        <w:ind w:left="720"/>
+        <w:rPr>
+          <w:rFonts w:ascii="Consolas" w:hAnsi="Consolas"/>
+          <w:sz w:val="20"/>
+          <w:szCs w:val="20"/>
+        </w:rPr>
+      </w:pPr>
+      <w:r>
+        <w:rPr>
+          <w:rFonts w:ascii="Consolas" w:hAnsi="Consolas"/>
+          <w:sz w:val="20"/>
+          <w:szCs w:val="20"/>
+        </w:rPr>
+        <w:t xml:space="preserve">If there are no nodes with no incoming edges   </w:t>
+      </w:r>
+    </w:p>
+    <w:p>
+      <w:pPr>
+        <w:ind w:left="720"/>
+        <w:rPr>
+          <w:rFonts w:ascii="Cambria Math" w:hAnsi="Cambria Math"/>
+        </w:rPr>
+      </w:pPr>
+      <w:r>
+        <w:rPr>
+          <w:rFonts w:ascii="Consolas" w:hAnsi="Consolas"/>
+          <w:sz w:val="20"/>
+          <w:szCs w:val="20"/>
+        </w:rPr>
+        <w:t xml:space="preserve">    G has a cycle and therefore finding are inconsistent</w:t>
       </w:r>
     </w:p>
     <w:p>
@@ -1019,26 +4090,38 @@
         </w:rPr>
         <w:t>(a) Give the best algorithm you can for determining which number is</w:t>
       </w:r>
-    </w:p>
-    <w:p>
-      <w:pPr>
-        <w:rPr>
-          <w:rFonts w:ascii="Cambria Math" w:hAnsi="Cambria Math"/>
-        </w:rPr>
-      </w:pPr>
-      <w:r>
-        <w:rPr>
-          <w:rFonts w:ascii="Cambria Math" w:hAnsi="Cambria Math"/>
-        </w:rPr>
-        <w:t>missing if the array is sorted, and analyze its asymptotic worst-case</w:t>
-      </w:r>
-    </w:p>
-    <w:p>
-      <w:pPr>
-        <w:rPr>
-          <w:rFonts w:ascii="Cambria Math" w:hAnsi="Cambria Math"/>
-        </w:rPr>
-      </w:pPr>
+      <w:r>
+        <w:rPr>
+          <w:rFonts w:ascii="Cambria Math" w:hAnsi="Cambria Math"/>
+        </w:rPr>
+        <w:t xml:space="preserve"> </w:t>
+      </w:r>
+      <w:r>
+        <w:rPr>
+          <w:rFonts w:ascii="Cambria Math" w:hAnsi="Cambria Math"/>
+        </w:rPr>
+        <w:t xml:space="preserve">missing if the array is </w:t>
+      </w:r>
+      <w:proofErr w:type="gramStart"/>
+      <w:r>
+        <w:rPr>
+          <w:rFonts w:ascii="Cambria Math" w:hAnsi="Cambria Math"/>
+        </w:rPr>
+        <w:t>sorted, and</w:t>
+      </w:r>
+      <w:proofErr w:type="gramEnd"/>
+      <w:r>
+        <w:rPr>
+          <w:rFonts w:ascii="Cambria Math" w:hAnsi="Cambria Math"/>
+        </w:rPr>
+        <w:t xml:space="preserve"> analyze its asymptotic worst-case</w:t>
+      </w:r>
+      <w:r>
+        <w:rPr>
+          <w:rFonts w:ascii="Cambria Math" w:hAnsi="Cambria Math"/>
+        </w:rPr>
+        <w:t xml:space="preserve"> </w:t>
+      </w:r>
       <w:r>
         <w:rPr>
           <w:rFonts w:ascii="Cambria Math" w:hAnsi="Cambria Math"/>
@@ -1048,6 +4131,209 @@
     </w:p>
     <w:p>
       <w:pPr>
+        <w:ind w:left="720"/>
+        <w:rPr>
+          <w:rFonts w:ascii="Consolas" w:hAnsi="Consolas"/>
+          <w:sz w:val="20"/>
+          <w:szCs w:val="20"/>
+        </w:rPr>
+      </w:pPr>
+      <w:r>
+        <w:rPr>
+          <w:rFonts w:ascii="Consolas" w:hAnsi="Consolas"/>
+          <w:sz w:val="20"/>
+          <w:szCs w:val="20"/>
+        </w:rPr>
+        <w:t>Create two pointers: one for start and one for end</w:t>
+      </w:r>
+    </w:p>
+    <w:p>
+      <w:pPr>
+        <w:ind w:left="720"/>
+        <w:rPr>
+          <w:rFonts w:ascii="Consolas" w:hAnsi="Consolas"/>
+          <w:sz w:val="20"/>
+          <w:szCs w:val="20"/>
+        </w:rPr>
+      </w:pPr>
+      <w:r>
+        <w:rPr>
+          <w:rFonts w:ascii="Consolas" w:hAnsi="Consolas"/>
+          <w:sz w:val="20"/>
+          <w:szCs w:val="20"/>
+        </w:rPr>
+        <w:t xml:space="preserve">While the end is greater than the start </w:t>
+      </w:r>
+    </w:p>
+    <w:p>
+      <w:pPr>
+        <w:ind w:left="720"/>
+        <w:rPr>
+          <w:rFonts w:ascii="Consolas" w:hAnsi="Consolas"/>
+          <w:sz w:val="20"/>
+          <w:szCs w:val="20"/>
+        </w:rPr>
+      </w:pPr>
+      <w:r>
+        <w:rPr>
+          <w:rFonts w:ascii="Consolas" w:hAnsi="Consolas"/>
+          <w:sz w:val="20"/>
+          <w:szCs w:val="20"/>
+        </w:rPr>
+        <w:t xml:space="preserve">    Middle is (</w:t>
+      </w:r>
+      <w:proofErr w:type="spellStart"/>
+      <w:r>
+        <w:rPr>
+          <w:rFonts w:ascii="Consolas" w:hAnsi="Consolas"/>
+          <w:sz w:val="20"/>
+          <w:szCs w:val="20"/>
+        </w:rPr>
+        <w:t>start+end</w:t>
+      </w:r>
+      <w:proofErr w:type="spellEnd"/>
+      <w:r>
+        <w:rPr>
+          <w:rFonts w:ascii="Consolas" w:hAnsi="Consolas"/>
+          <w:sz w:val="20"/>
+          <w:szCs w:val="20"/>
+        </w:rPr>
+        <w:t>)/2</w:t>
+      </w:r>
+    </w:p>
+    <w:p>
+      <w:pPr>
+        <w:ind w:left="720"/>
+        <w:rPr>
+          <w:rFonts w:ascii="Consolas" w:hAnsi="Consolas"/>
+          <w:sz w:val="20"/>
+          <w:szCs w:val="20"/>
+        </w:rPr>
+      </w:pPr>
+      <w:r>
+        <w:rPr>
+          <w:rFonts w:ascii="Consolas" w:hAnsi="Consolas"/>
+          <w:sz w:val="20"/>
+          <w:szCs w:val="20"/>
+        </w:rPr>
+        <w:t xml:space="preserve">    If the difference between the middle element and the start index is 1</w:t>
+      </w:r>
+    </w:p>
+    <w:p>
+      <w:pPr>
+        <w:ind w:left="720"/>
+        <w:rPr>
+          <w:rFonts w:ascii="Consolas" w:hAnsi="Consolas"/>
+          <w:sz w:val="20"/>
+          <w:szCs w:val="20"/>
+        </w:rPr>
+      </w:pPr>
+      <w:r>
+        <w:rPr>
+          <w:rFonts w:ascii="Consolas" w:hAnsi="Consolas"/>
+          <w:sz w:val="20"/>
+          <w:szCs w:val="20"/>
+        </w:rPr>
+        <w:t xml:space="preserve">        Set end to middle</w:t>
+      </w:r>
+    </w:p>
+    <w:p>
+      <w:pPr>
+        <w:ind w:left="720"/>
+        <w:rPr>
+          <w:rFonts w:ascii="Consolas" w:hAnsi="Consolas"/>
+          <w:sz w:val="20"/>
+          <w:szCs w:val="20"/>
+        </w:rPr>
+      </w:pPr>
+      <w:r>
+        <w:rPr>
+          <w:rFonts w:ascii="Consolas" w:hAnsi="Consolas"/>
+          <w:sz w:val="20"/>
+          <w:szCs w:val="20"/>
+        </w:rPr>
+        <w:t xml:space="preserve">    If the difference between the middle element and the start index is 2</w:t>
+      </w:r>
+    </w:p>
+    <w:p>
+      <w:pPr>
+        <w:ind w:left="720"/>
+        <w:rPr>
+          <w:rFonts w:ascii="Consolas" w:hAnsi="Consolas"/>
+          <w:sz w:val="20"/>
+          <w:szCs w:val="20"/>
+        </w:rPr>
+      </w:pPr>
+      <w:r>
+        <w:rPr>
+          <w:rFonts w:ascii="Consolas" w:hAnsi="Consolas"/>
+          <w:sz w:val="20"/>
+          <w:szCs w:val="20"/>
+        </w:rPr>
+        <w:t xml:space="preserve">        Set start to middle</w:t>
+      </w:r>
+    </w:p>
+    <w:p>
+      <w:pPr>
+        <w:ind w:left="720"/>
+        <w:rPr>
+          <w:rFonts w:ascii="Consolas" w:hAnsi="Consolas"/>
+          <w:sz w:val="20"/>
+          <w:szCs w:val="20"/>
+        </w:rPr>
+      </w:pPr>
+      <w:r>
+        <w:rPr>
+          <w:rFonts w:ascii="Consolas" w:hAnsi="Consolas"/>
+          <w:sz w:val="20"/>
+          <w:szCs w:val="20"/>
+        </w:rPr>
+        <w:t>Return one more than the middle element</w:t>
+      </w:r>
+    </w:p>
+    <w:p>
+      <w:pPr>
+        <w:rPr>
+          <w:rFonts w:ascii="Cambria Math" w:hAnsi="Cambria Math"/>
+        </w:rPr>
+      </w:pPr>
+      <w:r>
+        <w:rPr>
+          <w:rFonts w:ascii="Cambria Math" w:hAnsi="Cambria Math"/>
+        </w:rPr>
+        <w:t xml:space="preserve">This algorithm will run in </w:t>
+      </w:r>
+      <m:oMath>
+        <m:r>
+          <w:rPr>
+            <w:rFonts w:ascii="Cambria Math" w:hAnsi="Cambria Math"/>
+          </w:rPr>
+          <m:t>O(logn)</m:t>
+        </m:r>
+      </m:oMath>
+      <w:r>
+        <w:rPr>
+          <w:rFonts w:ascii="Cambria Math" w:eastAsiaTheme="minorEastAsia" w:hAnsi="Cambria Math"/>
+        </w:rPr>
+        <w:t xml:space="preserve"> time. This is because for each iteration of the while loop, we are halving the domain. In the worst case, the missing number is at the start or the end, which would require </w:t>
+      </w:r>
+      <m:oMath>
+        <m:r>
+          <w:rPr>
+            <w:rFonts w:ascii="Cambria Math" w:eastAsiaTheme="minorEastAsia" w:hAnsi="Cambria Math"/>
+          </w:rPr>
+          <m:t>logn</m:t>
+        </m:r>
+      </m:oMath>
+      <w:r>
+        <w:rPr>
+          <w:rFonts w:ascii="Cambria Math" w:eastAsiaTheme="minorEastAsia" w:hAnsi="Cambria Math"/>
+        </w:rPr>
+        <w:t xml:space="preserve"> comparisons.</w:t>
+      </w:r>
+    </w:p>
+    <w:p>
+      <w:pPr>
         <w:rPr>
           <w:rFonts w:ascii="Cambria Math" w:hAnsi="Cambria Math"/>
         </w:rPr>
@@ -1058,32 +4344,231 @@
         </w:rPr>
         <w:t>(b) Give the best algorithm you can for determining which number is</w:t>
       </w:r>
-    </w:p>
-    <w:p>
-      <w:pPr>
-        <w:rPr>
-          <w:rFonts w:ascii="Cambria Math" w:hAnsi="Cambria Math"/>
-        </w:rPr>
-      </w:pPr>
-      <w:r>
-        <w:rPr>
-          <w:rFonts w:ascii="Cambria Math" w:hAnsi="Cambria Math"/>
-        </w:rPr>
-        <w:t>missing if the array is not sorted, and analyze its asymptotic worst-</w:t>
-      </w:r>
-    </w:p>
-    <w:p>
-      <w:pPr>
-        <w:rPr>
-          <w:rFonts w:ascii="Cambria Math" w:hAnsi="Cambria Math"/>
-        </w:rPr>
-      </w:pPr>
-      <w:r>
-        <w:rPr>
-          <w:rFonts w:ascii="Cambria Math" w:hAnsi="Cambria Math"/>
-        </w:rPr>
-        <w:t>case running time.</w:t>
-      </w:r>
+      <w:r>
+        <w:rPr>
+          <w:rFonts w:ascii="Cambria Math" w:hAnsi="Cambria Math"/>
+        </w:rPr>
+        <w:t xml:space="preserve"> </w:t>
+      </w:r>
+      <w:r>
+        <w:rPr>
+          <w:rFonts w:ascii="Cambria Math" w:hAnsi="Cambria Math"/>
+        </w:rPr>
+        <w:t xml:space="preserve">missing if the array is not </w:t>
+      </w:r>
+      <w:proofErr w:type="gramStart"/>
+      <w:r>
+        <w:rPr>
+          <w:rFonts w:ascii="Cambria Math" w:hAnsi="Cambria Math"/>
+        </w:rPr>
+        <w:t>sorted, and</w:t>
+      </w:r>
+      <w:proofErr w:type="gramEnd"/>
+      <w:r>
+        <w:rPr>
+          <w:rFonts w:ascii="Cambria Math" w:hAnsi="Cambria Math"/>
+        </w:rPr>
+        <w:t xml:space="preserve"> analyze its asymptotic worst-case running time.</w:t>
+      </w:r>
+    </w:p>
+    <w:p>
+      <w:pPr>
+        <w:ind w:left="720"/>
+        <w:rPr>
+          <w:rFonts w:ascii="Consolas" w:hAnsi="Consolas"/>
+          <w:sz w:val="20"/>
+          <w:szCs w:val="20"/>
+        </w:rPr>
+      </w:pPr>
+      <w:r>
+        <w:rPr>
+          <w:rFonts w:ascii="Consolas" w:hAnsi="Consolas"/>
+          <w:sz w:val="20"/>
+          <w:szCs w:val="20"/>
+        </w:rPr>
+        <w:t>Calculate the total sum of all numbers from 1 to n+1 which is (n+</w:t>
+      </w:r>
+      <w:proofErr w:type="gramStart"/>
+      <w:r>
+        <w:rPr>
+          <w:rFonts w:ascii="Consolas" w:hAnsi="Consolas"/>
+          <w:sz w:val="20"/>
+          <w:szCs w:val="20"/>
+        </w:rPr>
+        <w:t>1)*</w:t>
+      </w:r>
+      <w:proofErr w:type="gramEnd"/>
+      <w:r>
+        <w:rPr>
+          <w:rFonts w:ascii="Consolas" w:hAnsi="Consolas"/>
+          <w:sz w:val="20"/>
+          <w:szCs w:val="20"/>
+        </w:rPr>
+        <w:t>(n+2)/2</w:t>
+      </w:r>
+    </w:p>
+    <w:p>
+      <w:pPr>
+        <w:ind w:left="720"/>
+        <w:rPr>
+          <w:rFonts w:ascii="Consolas" w:hAnsi="Consolas"/>
+          <w:sz w:val="20"/>
+          <w:szCs w:val="20"/>
+        </w:rPr>
+      </w:pPr>
+      <w:r>
+        <w:rPr>
+          <w:rFonts w:ascii="Consolas" w:hAnsi="Consolas"/>
+          <w:sz w:val="20"/>
+          <w:szCs w:val="20"/>
+        </w:rPr>
+        <w:lastRenderedPageBreak/>
+        <w:t>For all n numbers in the array</w:t>
+      </w:r>
+    </w:p>
+    <w:p>
+      <w:pPr>
+        <w:ind w:left="720"/>
+        <w:rPr>
+          <w:rFonts w:ascii="Consolas" w:hAnsi="Consolas"/>
+          <w:sz w:val="20"/>
+          <w:szCs w:val="20"/>
+        </w:rPr>
+      </w:pPr>
+      <w:r>
+        <w:rPr>
+          <w:rFonts w:ascii="Consolas" w:hAnsi="Consolas"/>
+          <w:sz w:val="20"/>
+          <w:szCs w:val="20"/>
+        </w:rPr>
+        <w:t xml:space="preserve">    Subtract the number from sum</w:t>
+      </w:r>
+    </w:p>
+    <w:p>
+      <w:pPr>
+        <w:ind w:left="720"/>
+        <w:rPr>
+          <w:rFonts w:ascii="Consolas" w:hAnsi="Consolas"/>
+          <w:sz w:val="20"/>
+          <w:szCs w:val="20"/>
+        </w:rPr>
+      </w:pPr>
+      <w:r>
+        <w:rPr>
+          <w:rFonts w:ascii="Consolas" w:hAnsi="Consolas"/>
+          <w:sz w:val="20"/>
+          <w:szCs w:val="20"/>
+        </w:rPr>
+        <w:t>Return sum</w:t>
+      </w:r>
+    </w:p>
+    <w:p>
+      <w:pPr>
+        <w:rPr>
+          <w:rFonts w:ascii="Cambria Math" w:hAnsi="Cambria Math"/>
+        </w:rPr>
+      </w:pPr>
+      <w:r>
+        <w:rPr>
+          <w:rFonts w:ascii="Cambria Math" w:hAnsi="Cambria Math"/>
+        </w:rPr>
+        <w:t xml:space="preserve">This algorithm will run in </w:t>
+      </w:r>
+      <m:oMath>
+        <m:r>
+          <w:rPr>
+            <w:rFonts w:ascii="Cambria Math" w:hAnsi="Cambria Math"/>
+          </w:rPr>
+          <m:t>O(</m:t>
+        </m:r>
+        <m:r>
+          <w:rPr>
+            <w:rFonts w:ascii="Cambria Math" w:hAnsi="Cambria Math"/>
+          </w:rPr>
+          <m:t>n</m:t>
+        </m:r>
+        <m:r>
+          <w:rPr>
+            <w:rFonts w:ascii="Cambria Math" w:hAnsi="Cambria Math"/>
+          </w:rPr>
+          <m:t>)</m:t>
+        </m:r>
+      </m:oMath>
+      <w:r>
+        <w:rPr>
+          <w:rFonts w:ascii="Cambria Math" w:eastAsiaTheme="minorEastAsia" w:hAnsi="Cambria Math"/>
+        </w:rPr>
+        <w:t xml:space="preserve"> time. This is because </w:t>
+      </w:r>
+      <w:r>
+        <w:rPr>
+          <w:rFonts w:ascii="Cambria Math" w:eastAsiaTheme="minorEastAsia" w:hAnsi="Cambria Math"/>
+        </w:rPr>
+        <w:t xml:space="preserve">we need to consider </w:t>
+      </w:r>
+      <w:r>
+        <w:rPr>
+          <w:rFonts w:ascii="Cambria Math" w:eastAsiaTheme="minorEastAsia" w:hAnsi="Cambria Math"/>
+        </w:rPr>
+        <w:t>all</w:t>
+      </w:r>
+      <w:r>
+        <w:rPr>
+          <w:rFonts w:ascii="Cambria Math" w:eastAsiaTheme="minorEastAsia" w:hAnsi="Cambria Math"/>
+        </w:rPr>
+        <w:t xml:space="preserve"> the elements in the array at least once. This algorithm does not have a </w:t>
+      </w:r>
+      <w:r>
+        <w:rPr>
+          <w:rFonts w:ascii="Cambria Math" w:eastAsiaTheme="minorEastAsia" w:hAnsi="Cambria Math"/>
+        </w:rPr>
+        <w:t>worst-case and</w:t>
+      </w:r>
+      <w:r>
+        <w:rPr>
+          <w:rFonts w:ascii="Cambria Math" w:eastAsiaTheme="minorEastAsia" w:hAnsi="Cambria Math"/>
+        </w:rPr>
+        <w:t xml:space="preserve"> will take </w:t>
+      </w:r>
+      <m:oMath>
+        <m:r>
+          <w:rPr>
+            <w:rFonts w:ascii="Cambria Math" w:eastAsiaTheme="minorEastAsia" w:hAnsi="Cambria Math"/>
+          </w:rPr>
+          <m:t>n</m:t>
+        </m:r>
+      </m:oMath>
+      <w:r>
+        <w:rPr>
+          <w:rFonts w:ascii="Cambria Math" w:eastAsiaTheme="minorEastAsia" w:hAnsi="Cambria Math"/>
+        </w:rPr>
+        <w:t xml:space="preserve"> </w:t>
+      </w:r>
+      <w:r>
+        <w:rPr>
+          <w:rFonts w:ascii="Cambria Math" w:eastAsiaTheme="minorEastAsia" w:hAnsi="Cambria Math"/>
+        </w:rPr>
+        <w:t xml:space="preserve">steps </w:t>
+      </w:r>
+      <w:r>
+        <w:rPr>
+          <w:rFonts w:ascii="Cambria Math" w:eastAsiaTheme="minorEastAsia" w:hAnsi="Cambria Math"/>
+        </w:rPr>
+        <w:t>every time</w:t>
+      </w:r>
+      <w:r>
+        <w:rPr>
+          <w:rFonts w:ascii="Cambria Math" w:eastAsiaTheme="minorEastAsia" w:hAnsi="Cambria Math"/>
+        </w:rPr>
+        <w:t>.</w:t>
+      </w:r>
+    </w:p>
+    <w:p>
+      <w:pPr>
+        <w:rPr>
+          <w:rFonts w:ascii="Cambria Math" w:hAnsi="Cambria Math"/>
+        </w:rPr>
+      </w:pPr>
     </w:p>
     <w:sectPr>
       <w:pgSz w:w="12240" w:h="15840"/>

</xml_diff>

<commit_message>
added proofs for num 6
</commit_message>
<xml_diff>
--- a/CS 180 Homework 2.docx
+++ b/CS 180 Homework 2.docx
@@ -141,8 +141,6 @@
         </w:rPr>
         <w:t>To compute a topological ordering of G (not necessarily a DAG):</w:t>
       </w:r>
-      <w:bookmarkStart w:id="0" w:name="_GoBack"/>
-      <w:bookmarkEnd w:id="0"/>
     </w:p>
     <w:p>
       <w:pPr>
@@ -5749,7 +5747,7 @@
     <w:p>
       <w:pPr>
         <w:rPr>
-          <w:rFonts w:ascii="Cambria Math" w:hAnsi="Cambria Math"/>
+          <w:rFonts w:ascii="Cambria Math" w:eastAsiaTheme="minorEastAsia" w:hAnsi="Cambria Math"/>
         </w:rPr>
       </w:pPr>
       <w:r>
@@ -5770,7 +5768,15 @@
         <w:rPr>
           <w:rFonts w:ascii="Cambria Math" w:eastAsiaTheme="minorEastAsia" w:hAnsi="Cambria Math"/>
         </w:rPr>
-        <w:t xml:space="preserve"> time. This is because for each iteration of the while loop, we are halving the domain. In the worst case, the missing number is at the start or the end, which would require </w:t>
+        <w:t xml:space="preserve"> time. This is because for each iteration of the while loop, we are halving the domain. In the worst case, the missing nu</w:t>
+      </w:r>
+      <w:bookmarkStart w:id="0" w:name="_GoBack"/>
+      <w:bookmarkEnd w:id="0"/>
+      <w:r>
+        <w:rPr>
+          <w:rFonts w:ascii="Cambria Math" w:eastAsiaTheme="minorEastAsia" w:hAnsi="Cambria Math"/>
+        </w:rPr>
+        <w:t xml:space="preserve">mber is at the start or the end, which would require </w:t>
       </w:r>
       <m:oMath>
         <m:r>
@@ -5790,6 +5796,115 @@
     <w:p>
       <w:pPr>
         <w:rPr>
+          <w:rFonts w:ascii="Cambria Math" w:eastAsiaTheme="minorEastAsia" w:hAnsi="Cambria Math"/>
+        </w:rPr>
+      </w:pPr>
+      <w:r>
+        <w:rPr>
+          <w:rFonts w:ascii="Cambria Math" w:eastAsiaTheme="minorEastAsia" w:hAnsi="Cambria Math"/>
+        </w:rPr>
+        <w:t xml:space="preserve">The </w:t>
+      </w:r>
+      <w:r>
+        <w:rPr>
+          <w:rFonts w:ascii="Cambria Math" w:eastAsiaTheme="minorEastAsia" w:hAnsi="Cambria Math"/>
+        </w:rPr>
+        <w:t xml:space="preserve">concept behind this solution is that the elements appearing before the missing element will have </w:t>
+      </w:r>
+      <w:proofErr w:type="spellStart"/>
+      <w:r>
+        <w:rPr>
+          <w:rFonts w:ascii="Cambria Math" w:eastAsiaTheme="minorEastAsia" w:hAnsi="Cambria Math"/>
+        </w:rPr>
+        <w:t>ar</w:t>
+      </w:r>
+      <w:proofErr w:type="spellEnd"/>
+      <w:r>
+        <w:rPr>
+          <w:rFonts w:ascii="Cambria Math" w:eastAsiaTheme="minorEastAsia" w:hAnsi="Cambria Math"/>
+        </w:rPr>
+        <w:t>[</w:t>
+      </w:r>
+      <w:proofErr w:type="spellStart"/>
+      <w:r>
+        <w:rPr>
+          <w:rFonts w:ascii="Cambria Math" w:eastAsiaTheme="minorEastAsia" w:hAnsi="Cambria Math"/>
+        </w:rPr>
+        <w:t>i</w:t>
+      </w:r>
+      <w:proofErr w:type="spellEnd"/>
+      <w:r>
+        <w:rPr>
+          <w:rFonts w:ascii="Cambria Math" w:eastAsiaTheme="minorEastAsia" w:hAnsi="Cambria Math"/>
+        </w:rPr>
+        <w:t xml:space="preserve">] – </w:t>
+      </w:r>
+      <w:proofErr w:type="spellStart"/>
+      <w:r>
+        <w:rPr>
+          <w:rFonts w:ascii="Cambria Math" w:eastAsiaTheme="minorEastAsia" w:hAnsi="Cambria Math"/>
+        </w:rPr>
+        <w:t>i</w:t>
+      </w:r>
+      <w:proofErr w:type="spellEnd"/>
+      <w:r>
+        <w:rPr>
+          <w:rFonts w:ascii="Cambria Math" w:eastAsiaTheme="minorEastAsia" w:hAnsi="Cambria Math"/>
+        </w:rPr>
+        <w:t xml:space="preserve"> = 1 and those appearing after the missing element will have </w:t>
+      </w:r>
+      <w:proofErr w:type="spellStart"/>
+      <w:r>
+        <w:rPr>
+          <w:rFonts w:ascii="Cambria Math" w:eastAsiaTheme="minorEastAsia" w:hAnsi="Cambria Math"/>
+        </w:rPr>
+        <w:t>ar</w:t>
+      </w:r>
+      <w:proofErr w:type="spellEnd"/>
+      <w:r>
+        <w:rPr>
+          <w:rFonts w:ascii="Cambria Math" w:eastAsiaTheme="minorEastAsia" w:hAnsi="Cambria Math"/>
+        </w:rPr>
+        <w:t>[</w:t>
+      </w:r>
+      <w:proofErr w:type="spellStart"/>
+      <w:r>
+        <w:rPr>
+          <w:rFonts w:ascii="Cambria Math" w:eastAsiaTheme="minorEastAsia" w:hAnsi="Cambria Math"/>
+        </w:rPr>
+        <w:t>i</w:t>
+      </w:r>
+      <w:proofErr w:type="spellEnd"/>
+      <w:r>
+        <w:rPr>
+          <w:rFonts w:ascii="Cambria Math" w:eastAsiaTheme="minorEastAsia" w:hAnsi="Cambria Math"/>
+        </w:rPr>
+        <w:t xml:space="preserve">] – </w:t>
+      </w:r>
+      <w:proofErr w:type="spellStart"/>
+      <w:r>
+        <w:rPr>
+          <w:rFonts w:ascii="Cambria Math" w:eastAsiaTheme="minorEastAsia" w:hAnsi="Cambria Math"/>
+        </w:rPr>
+        <w:t>i</w:t>
+      </w:r>
+      <w:proofErr w:type="spellEnd"/>
+      <w:r>
+        <w:rPr>
+          <w:rFonts w:ascii="Cambria Math" w:eastAsiaTheme="minorEastAsia" w:hAnsi="Cambria Math"/>
+        </w:rPr>
+        <w:t xml:space="preserve"> = 2.</w:t>
+      </w:r>
+      <w:r>
+        <w:rPr>
+          <w:rFonts w:ascii="Cambria Math" w:eastAsiaTheme="minorEastAsia" w:hAnsi="Cambria Math"/>
+        </w:rPr>
+        <w:t xml:space="preserve"> </w:t>
+      </w:r>
+    </w:p>
+    <w:p>
+      <w:pPr>
+        <w:rPr>
           <w:rFonts w:ascii="Cambria Math" w:hAnsi="Cambria Math"/>
         </w:rPr>
       </w:pPr>
@@ -5919,13 +6034,111 @@
     <w:p>
       <w:pPr>
         <w:rPr>
-          <w:rFonts w:ascii="Cambria Math" w:hAnsi="Cambria Math"/>
-        </w:rPr>
-      </w:pPr>
-      <w:r>
-        <w:rPr>
-          <w:rFonts w:ascii="Cambria Math" w:hAnsi="Cambria Math"/>
-        </w:rPr>
+          <w:rFonts w:ascii="Cambria Math" w:eastAsiaTheme="minorEastAsia" w:hAnsi="Cambria Math"/>
+        </w:rPr>
+      </w:pPr>
+      <w:r>
+        <w:rPr>
+          <w:rFonts w:ascii="Cambria Math" w:eastAsiaTheme="minorEastAsia" w:hAnsi="Cambria Math"/>
+        </w:rPr>
+        <w:t xml:space="preserve">The sum of all elements including the missing element must be </w:t>
+      </w:r>
+      <m:oMath>
+        <m:f>
+          <m:fPr>
+            <m:ctrlPr>
+              <w:rPr>
+                <w:rFonts w:ascii="Cambria Math" w:hAnsi="Cambria Math"/>
+                <w:i/>
+              </w:rPr>
+            </m:ctrlPr>
+          </m:fPr>
+          <m:num>
+            <m:d>
+              <m:dPr>
+                <m:ctrlPr>
+                  <w:rPr>
+                    <w:rFonts w:ascii="Cambria Math" w:hAnsi="Cambria Math"/>
+                    <w:i/>
+                  </w:rPr>
+                </m:ctrlPr>
+              </m:dPr>
+              <m:e>
+                <m:r>
+                  <w:rPr>
+                    <w:rFonts w:ascii="Cambria Math" w:hAnsi="Cambria Math"/>
+                  </w:rPr>
+                  <m:t>n+1</m:t>
+                </m:r>
+              </m:e>
+            </m:d>
+            <m:r>
+              <w:rPr>
+                <w:rFonts w:ascii="Cambria Math" w:hAnsi="Cambria Math"/>
+              </w:rPr>
+              <m:t>*</m:t>
+            </m:r>
+            <m:d>
+              <m:dPr>
+                <m:ctrlPr>
+                  <w:rPr>
+                    <w:rFonts w:ascii="Cambria Math" w:hAnsi="Cambria Math"/>
+                    <w:i/>
+                  </w:rPr>
+                </m:ctrlPr>
+              </m:dPr>
+              <m:e>
+                <m:r>
+                  <w:rPr>
+                    <w:rFonts w:ascii="Cambria Math" w:hAnsi="Cambria Math"/>
+                  </w:rPr>
+                  <m:t>n+2</m:t>
+                </m:r>
+              </m:e>
+            </m:d>
+          </m:num>
+          <m:den>
+            <m:r>
+              <w:rPr>
+                <w:rFonts w:ascii="Cambria Math" w:hAnsi="Cambria Math"/>
+              </w:rPr>
+              <m:t>2</m:t>
+            </m:r>
+          </m:den>
+        </m:f>
+      </m:oMath>
+      <w:r>
+        <w:rPr>
+          <w:rFonts w:ascii="Cambria Math" w:eastAsiaTheme="minorEastAsia" w:hAnsi="Cambria Math"/>
+        </w:rPr>
+        <w:t xml:space="preserve">, so if we sum </w:t>
+      </w:r>
+      <w:proofErr w:type="gramStart"/>
+      <w:r>
+        <w:rPr>
+          <w:rFonts w:ascii="Cambria Math" w:eastAsiaTheme="minorEastAsia" w:hAnsi="Cambria Math"/>
+        </w:rPr>
+        <w:t>all of</w:t>
+      </w:r>
+      <w:proofErr w:type="gramEnd"/>
+      <w:r>
+        <w:rPr>
+          <w:rFonts w:ascii="Cambria Math" w:eastAsiaTheme="minorEastAsia" w:hAnsi="Cambria Math"/>
+        </w:rPr>
+        <w:t xml:space="preserve"> the elements within the array and subtract from total sum, we must be left with the missing element.</w:t>
+      </w:r>
+    </w:p>
+    <w:p>
+      <w:pPr>
+        <w:rPr>
+          <w:rFonts w:ascii="Cambria Math" w:eastAsiaTheme="minorEastAsia" w:hAnsi="Cambria Math"/>
+        </w:rPr>
+      </w:pPr>
+      <w:r>
+        <w:rPr>
+          <w:rFonts w:ascii="Cambria Math" w:hAnsi="Cambria Math"/>
+        </w:rPr>
+        <w:lastRenderedPageBreak/>
         <w:t xml:space="preserve">This algorithm will run in </w:t>
       </w:r>
       <m:oMath>
@@ -6016,6 +6229,13 @@
         </w:rPr>
         <w:t>.</w:t>
       </w:r>
+    </w:p>
+    <w:p>
+      <w:pPr>
+        <w:rPr>
+          <w:rFonts w:ascii="Cambria Math" w:eastAsiaTheme="minorEastAsia" w:hAnsi="Cambria Math"/>
+        </w:rPr>
+      </w:pPr>
     </w:p>
     <w:p>
       <w:pPr>
@@ -6775,7 +6995,7 @@
 </file>
 
 <file path=customXml/itemProps1.xml><?xml version="1.0" encoding="utf-8"?>
-<ds:datastoreItem xmlns:ds="http://schemas.openxmlformats.org/officeDocument/2006/customXml" ds:itemID="{99089EEF-971F-46E8-B504-8377A845D64E}">
+<ds:datastoreItem xmlns:ds="http://schemas.openxmlformats.org/officeDocument/2006/customXml" ds:itemID="{23F81A84-842C-48E5-9AD5-A97D3F1A9523}">
   <ds:schemaRefs>
     <ds:schemaRef ds:uri="http://schemas.openxmlformats.org/officeDocument/2006/bibliography"/>
   </ds:schemaRefs>

</xml_diff>